<commit_message>
Added JavaScript async examples
</commit_message>
<xml_diff>
--- a/DemoProjects/ASP Authentication Cookbook.docx
+++ b/DemoProjects/ASP Authentication Cookbook.docx
@@ -920,8 +920,6 @@
         </w:rPr>
         <w:t>// to your sign-in screen.</w:t>
       </w:r>
-      <w:bookmarkStart w:id="0" w:name="_GoBack"/>
-      <w:bookmarkEnd w:id="0"/>
     </w:p>
     <w:p>
       <w:pPr>
@@ -4431,12 +4429,14 @@
         <w:rPr>
           <w:rFonts w:ascii="Consolas" w:hAnsi="Consolas"/>
           <w:color w:val="000000"/>
+          <w:highlight w:val="yellow"/>
         </w:rPr>
       </w:pPr>
       <w:r>
         <w:rPr>
           <w:rFonts w:ascii="Consolas" w:hAnsi="Consolas"/>
           <w:color w:val="0000FF"/>
+          <w:highlight w:val="yellow"/>
         </w:rPr>
         <w:t>using</w:t>
       </w:r>
@@ -4444,6 +4444,7 @@
         <w:rPr>
           <w:rFonts w:ascii="Consolas" w:hAnsi="Consolas"/>
           <w:color w:val="000000"/>
+          <w:highlight w:val="yellow"/>
         </w:rPr>
         <w:t> </w:t>
       </w:r>
@@ -4453,6 +4454,7 @@
         <w:rPr>
           <w:rFonts w:ascii="Consolas" w:hAnsi="Consolas"/>
           <w:color w:val="000000"/>
+          <w:highlight w:val="yellow"/>
         </w:rPr>
         <w:t>Microsoft.AspNetCore.Authentication</w:t>
       </w:r>
@@ -4462,6 +4464,7 @@
         <w:rPr>
           <w:rFonts w:ascii="Consolas" w:hAnsi="Consolas"/>
           <w:color w:val="000000"/>
+          <w:highlight w:val="yellow"/>
         </w:rPr>
         <w:t>;</w:t>
       </w:r>
@@ -4480,6 +4483,7 @@
         <w:rPr>
           <w:rFonts w:ascii="Consolas" w:hAnsi="Consolas"/>
           <w:color w:val="0000FF"/>
+          <w:highlight w:val="yellow"/>
         </w:rPr>
         <w:t>using</w:t>
       </w:r>
@@ -4487,6 +4491,7 @@
         <w:rPr>
           <w:rFonts w:ascii="Consolas" w:hAnsi="Consolas"/>
           <w:color w:val="000000"/>
+          <w:highlight w:val="yellow"/>
         </w:rPr>
         <w:t> </w:t>
       </w:r>
@@ -4496,6 +4501,7 @@
         <w:rPr>
           <w:rFonts w:ascii="Consolas" w:hAnsi="Consolas"/>
           <w:color w:val="000000"/>
+          <w:highlight w:val="yellow"/>
         </w:rPr>
         <w:t>Microsoft.AspNetCore.Authentication.Cookies</w:t>
       </w:r>
@@ -4505,6 +4511,7 @@
         <w:rPr>
           <w:rFonts w:ascii="Consolas" w:hAnsi="Consolas"/>
           <w:color w:val="000000"/>
+          <w:highlight w:val="yellow"/>
         </w:rPr>
         <w:t>;</w:t>
       </w:r>
@@ -6460,6 +6467,2430 @@
       </w:r>
     </w:p>
     <w:p/>
+    <w:p>
+      <w:pPr>
+        <w:pStyle w:val="Heading2"/>
+      </w:pPr>
+      <w:r>
+        <w:t>Taking a sign-out request</w:t>
+      </w:r>
+    </w:p>
+    <w:p>
+      <w:r>
+        <w:t>You’ll want a way to cancel the cookie, otherwise the user will be considered logged in indefinitely.</w:t>
+      </w:r>
+    </w:p>
+    <w:p>
+      <w:r>
+        <w:t>I’ve implemented this as a DELETE request:</w:t>
+      </w:r>
+    </w:p>
+    <w:p>
+      <w:pPr>
+        <w:ind w:left="720"/>
+        <w:rPr>
+          <w:rFonts w:ascii="Consolas" w:hAnsi="Consolas"/>
+        </w:rPr>
+      </w:pPr>
+      <w:r>
+        <w:rPr>
+          <w:rFonts w:ascii="Consolas" w:hAnsi="Consolas"/>
+        </w:rPr>
+        <w:t>DELETE …/</w:t>
+      </w:r>
+      <w:proofErr w:type="spellStart"/>
+      <w:r>
+        <w:rPr>
+          <w:rFonts w:ascii="Consolas" w:hAnsi="Consolas"/>
+        </w:rPr>
+        <w:t>api</w:t>
+      </w:r>
+      <w:proofErr w:type="spellEnd"/>
+      <w:r>
+        <w:rPr>
+          <w:rFonts w:ascii="Consolas" w:hAnsi="Consolas"/>
+        </w:rPr>
+        <w:t>/</w:t>
+      </w:r>
+      <w:proofErr w:type="spellStart"/>
+      <w:r>
+        <w:rPr>
+          <w:rFonts w:ascii="Consolas" w:hAnsi="Consolas"/>
+        </w:rPr>
+        <w:t>signin</w:t>
+      </w:r>
+      <w:proofErr w:type="spellEnd"/>
+      <w:r>
+        <w:rPr>
+          <w:rFonts w:ascii="Consolas" w:hAnsi="Consolas"/>
+        </w:rPr>
+        <w:t>/{</w:t>
+      </w:r>
+      <w:proofErr w:type="spellStart"/>
+      <w:r>
+        <w:rPr>
+          <w:rFonts w:ascii="Consolas" w:hAnsi="Consolas"/>
+        </w:rPr>
+        <w:t>userName</w:t>
+      </w:r>
+      <w:proofErr w:type="spellEnd"/>
+      <w:r>
+        <w:rPr>
+          <w:rFonts w:ascii="Consolas" w:hAnsi="Consolas"/>
+        </w:rPr>
+        <w:t>}</w:t>
+      </w:r>
+    </w:p>
+    <w:p>
+      <w:r>
+        <w:t xml:space="preserve">It’s </w:t>
+      </w:r>
+      <w:proofErr w:type="gramStart"/>
+      <w:r>
+        <w:t>pretty trivial</w:t>
+      </w:r>
+      <w:proofErr w:type="gramEnd"/>
+      <w:r>
+        <w:t xml:space="preserve">.  </w:t>
+      </w:r>
+    </w:p>
+    <w:p>
+      <w:pPr>
+        <w:pStyle w:val="ListParagraph"/>
+        <w:numPr>
+          <w:ilvl w:val="0"/>
+          <w:numId w:val="5"/>
+        </w:numPr>
+      </w:pPr>
+      <w:r>
+        <w:t xml:space="preserve">The current user’s </w:t>
+      </w:r>
+      <w:proofErr w:type="spellStart"/>
+      <w:r>
+        <w:t>ClaimsPrinciple</w:t>
+      </w:r>
+      <w:proofErr w:type="spellEnd"/>
+      <w:r>
+        <w:t xml:space="preserve"> object is given to you in a property called User (which you inherit from </w:t>
+      </w:r>
+      <w:proofErr w:type="spellStart"/>
+      <w:r>
+        <w:t>ControllerBase</w:t>
+      </w:r>
+      <w:proofErr w:type="spellEnd"/>
+      <w:r>
+        <w:t>).</w:t>
+      </w:r>
+    </w:p>
+    <w:p>
+      <w:pPr>
+        <w:pStyle w:val="ListParagraph"/>
+        <w:numPr>
+          <w:ilvl w:val="0"/>
+          <w:numId w:val="5"/>
+        </w:numPr>
+      </w:pPr>
+      <w:r>
+        <w:t xml:space="preserve">The method you want to call is </w:t>
+      </w:r>
+      <w:proofErr w:type="spellStart"/>
+      <w:r>
+        <w:t>HttpContext.SignOutAsync</w:t>
+      </w:r>
+      <w:proofErr w:type="spellEnd"/>
+      <w:r>
+        <w:t>().</w:t>
+      </w:r>
+    </w:p>
+    <w:p>
+      <w:r>
+        <w:lastRenderedPageBreak/>
+        <w:t>ASP does all the work for you:</w:t>
+      </w:r>
+    </w:p>
+    <w:p>
+      <w:pPr>
+        <w:shd w:val="clear" w:color="auto" w:fill="FFFFFF"/>
+        <w:tabs>
+          <w:tab w:val="left" w:pos="916"/>
+          <w:tab w:val="left" w:pos="1832"/>
+          <w:tab w:val="left" w:pos="2748"/>
+          <w:tab w:val="left" w:pos="3664"/>
+          <w:tab w:val="left" w:pos="4580"/>
+          <w:tab w:val="left" w:pos="5496"/>
+          <w:tab w:val="left" w:pos="6412"/>
+          <w:tab w:val="left" w:pos="7328"/>
+          <w:tab w:val="left" w:pos="8244"/>
+          <w:tab w:val="left" w:pos="9160"/>
+          <w:tab w:val="left" w:pos="10076"/>
+          <w:tab w:val="left" w:pos="10992"/>
+          <w:tab w:val="left" w:pos="11908"/>
+          <w:tab w:val="left" w:pos="12824"/>
+          <w:tab w:val="left" w:pos="13740"/>
+          <w:tab w:val="left" w:pos="14656"/>
+        </w:tabs>
+        <w:spacing w:after="0" w:line="240" w:lineRule="auto"/>
+        <w:ind w:left="720"/>
+        <w:rPr>
+          <w:rFonts w:ascii="Consolas" w:eastAsia="Times New Roman" w:hAnsi="Consolas" w:cs="Courier New"/>
+          <w:color w:val="000000"/>
+          <w:sz w:val="20"/>
+          <w:szCs w:val="20"/>
+        </w:rPr>
+      </w:pPr>
+      <w:r>
+        <w:rPr>
+          <w:rFonts w:ascii="Consolas" w:eastAsia="Times New Roman" w:hAnsi="Consolas" w:cs="Courier New"/>
+          <w:color w:val="008000"/>
+          <w:sz w:val="20"/>
+          <w:szCs w:val="20"/>
+        </w:rPr>
+        <w:t>// DELETE: </w:t>
+      </w:r>
+      <w:proofErr w:type="spellStart"/>
+      <w:r>
+        <w:rPr>
+          <w:rFonts w:ascii="Consolas" w:eastAsia="Times New Roman" w:hAnsi="Consolas" w:cs="Courier New"/>
+          <w:color w:val="008000"/>
+          <w:sz w:val="20"/>
+          <w:szCs w:val="20"/>
+        </w:rPr>
+        <w:t>api</w:t>
+      </w:r>
+      <w:proofErr w:type="spellEnd"/>
+      <w:r>
+        <w:rPr>
+          <w:rFonts w:ascii="Consolas" w:eastAsia="Times New Roman" w:hAnsi="Consolas" w:cs="Courier New"/>
+          <w:color w:val="008000"/>
+          <w:sz w:val="20"/>
+          <w:szCs w:val="20"/>
+        </w:rPr>
+        <w:t>/</w:t>
+      </w:r>
+      <w:proofErr w:type="spellStart"/>
+      <w:r>
+        <w:rPr>
+          <w:rFonts w:ascii="Consolas" w:eastAsia="Times New Roman" w:hAnsi="Consolas" w:cs="Courier New"/>
+          <w:color w:val="008000"/>
+          <w:sz w:val="20"/>
+          <w:szCs w:val="20"/>
+        </w:rPr>
+        <w:t>signin</w:t>
+      </w:r>
+      <w:proofErr w:type="spellEnd"/>
+      <w:r>
+        <w:rPr>
+          <w:rFonts w:ascii="Consolas" w:eastAsia="Times New Roman" w:hAnsi="Consolas" w:cs="Courier New"/>
+          <w:color w:val="008000"/>
+          <w:sz w:val="20"/>
+          <w:szCs w:val="20"/>
+        </w:rPr>
+        <w:t>/{</w:t>
+      </w:r>
+      <w:proofErr w:type="spellStart"/>
+      <w:r>
+        <w:rPr>
+          <w:rFonts w:ascii="Consolas" w:eastAsia="Times New Roman" w:hAnsi="Consolas" w:cs="Courier New"/>
+          <w:color w:val="008000"/>
+          <w:sz w:val="20"/>
+          <w:szCs w:val="20"/>
+        </w:rPr>
+        <w:t>userName</w:t>
+      </w:r>
+      <w:proofErr w:type="spellEnd"/>
+      <w:r>
+        <w:rPr>
+          <w:rFonts w:ascii="Consolas" w:eastAsia="Times New Roman" w:hAnsi="Consolas" w:cs="Courier New"/>
+          <w:color w:val="008000"/>
+          <w:sz w:val="20"/>
+          <w:szCs w:val="20"/>
+        </w:rPr>
+        <w:t>}</w:t>
+      </w:r>
+    </w:p>
+    <w:p>
+      <w:pPr>
+        <w:shd w:val="clear" w:color="auto" w:fill="FFFFFF"/>
+        <w:tabs>
+          <w:tab w:val="left" w:pos="916"/>
+          <w:tab w:val="left" w:pos="1832"/>
+          <w:tab w:val="left" w:pos="2748"/>
+          <w:tab w:val="left" w:pos="3664"/>
+          <w:tab w:val="left" w:pos="4580"/>
+          <w:tab w:val="left" w:pos="5496"/>
+          <w:tab w:val="left" w:pos="6412"/>
+          <w:tab w:val="left" w:pos="7328"/>
+          <w:tab w:val="left" w:pos="8244"/>
+          <w:tab w:val="left" w:pos="9160"/>
+          <w:tab w:val="left" w:pos="10076"/>
+          <w:tab w:val="left" w:pos="10992"/>
+          <w:tab w:val="left" w:pos="11908"/>
+          <w:tab w:val="left" w:pos="12824"/>
+          <w:tab w:val="left" w:pos="13740"/>
+          <w:tab w:val="left" w:pos="14656"/>
+        </w:tabs>
+        <w:spacing w:after="0" w:line="240" w:lineRule="auto"/>
+        <w:ind w:left="720"/>
+        <w:rPr>
+          <w:rFonts w:ascii="Consolas" w:eastAsia="Times New Roman" w:hAnsi="Consolas" w:cs="Courier New"/>
+          <w:color w:val="000000"/>
+          <w:sz w:val="20"/>
+          <w:szCs w:val="20"/>
+        </w:rPr>
+      </w:pPr>
+      <w:r>
+        <w:rPr>
+          <w:rFonts w:ascii="Consolas" w:eastAsia="Times New Roman" w:hAnsi="Consolas" w:cs="Courier New"/>
+          <w:color w:val="000000"/>
+          <w:sz w:val="20"/>
+          <w:szCs w:val="20"/>
+        </w:rPr>
+        <w:t>[</w:t>
+      </w:r>
+      <w:proofErr w:type="spellStart"/>
+      <w:r>
+        <w:rPr>
+          <w:rFonts w:ascii="Consolas" w:eastAsia="Times New Roman" w:hAnsi="Consolas" w:cs="Courier New"/>
+          <w:color w:val="2B91AF"/>
+          <w:sz w:val="20"/>
+          <w:szCs w:val="20"/>
+        </w:rPr>
+        <w:t>HttpDelete</w:t>
+      </w:r>
+      <w:proofErr w:type="spellEnd"/>
+      <w:r>
+        <w:rPr>
+          <w:rFonts w:ascii="Consolas" w:eastAsia="Times New Roman" w:hAnsi="Consolas" w:cs="Courier New"/>
+          <w:color w:val="000000"/>
+          <w:sz w:val="20"/>
+          <w:szCs w:val="20"/>
+        </w:rPr>
+        <w:t>]</w:t>
+      </w:r>
+    </w:p>
+    <w:p>
+      <w:pPr>
+        <w:shd w:val="clear" w:color="auto" w:fill="FFFFFF"/>
+        <w:tabs>
+          <w:tab w:val="left" w:pos="916"/>
+          <w:tab w:val="left" w:pos="1832"/>
+          <w:tab w:val="left" w:pos="2748"/>
+          <w:tab w:val="left" w:pos="3664"/>
+          <w:tab w:val="left" w:pos="4580"/>
+          <w:tab w:val="left" w:pos="5496"/>
+          <w:tab w:val="left" w:pos="6412"/>
+          <w:tab w:val="left" w:pos="7328"/>
+          <w:tab w:val="left" w:pos="8244"/>
+          <w:tab w:val="left" w:pos="9160"/>
+          <w:tab w:val="left" w:pos="10076"/>
+          <w:tab w:val="left" w:pos="10992"/>
+          <w:tab w:val="left" w:pos="11908"/>
+          <w:tab w:val="left" w:pos="12824"/>
+          <w:tab w:val="left" w:pos="13740"/>
+          <w:tab w:val="left" w:pos="14656"/>
+        </w:tabs>
+        <w:spacing w:after="0" w:line="240" w:lineRule="auto"/>
+        <w:ind w:left="720"/>
+        <w:rPr>
+          <w:rFonts w:ascii="Consolas" w:eastAsia="Times New Roman" w:hAnsi="Consolas" w:cs="Courier New"/>
+          <w:color w:val="000000"/>
+          <w:sz w:val="20"/>
+          <w:szCs w:val="20"/>
+        </w:rPr>
+      </w:pPr>
+      <w:r>
+        <w:rPr>
+          <w:rFonts w:ascii="Consolas" w:eastAsia="Times New Roman" w:hAnsi="Consolas" w:cs="Courier New"/>
+          <w:color w:val="000000"/>
+          <w:sz w:val="20"/>
+          <w:szCs w:val="20"/>
+        </w:rPr>
+        <w:t>[</w:t>
+      </w:r>
+      <w:r>
+        <w:rPr>
+          <w:rFonts w:ascii="Consolas" w:eastAsia="Times New Roman" w:hAnsi="Consolas" w:cs="Courier New"/>
+          <w:color w:val="2B91AF"/>
+          <w:sz w:val="20"/>
+          <w:szCs w:val="20"/>
+        </w:rPr>
+        <w:t>Route</w:t>
+      </w:r>
+      <w:r>
+        <w:rPr>
+          <w:rFonts w:ascii="Consolas" w:eastAsia="Times New Roman" w:hAnsi="Consolas" w:cs="Courier New"/>
+          <w:color w:val="000000"/>
+          <w:sz w:val="20"/>
+          <w:szCs w:val="20"/>
+        </w:rPr>
+        <w:t>(</w:t>
+      </w:r>
+      <w:r>
+        <w:rPr>
+          <w:rFonts w:ascii="Consolas" w:eastAsia="Times New Roman" w:hAnsi="Consolas" w:cs="Courier New"/>
+          <w:color w:val="A31515"/>
+          <w:sz w:val="20"/>
+          <w:szCs w:val="20"/>
+        </w:rPr>
+        <w:t>"{</w:t>
+      </w:r>
+      <w:proofErr w:type="spellStart"/>
+      <w:r>
+        <w:rPr>
+          <w:rFonts w:ascii="Consolas" w:eastAsia="Times New Roman" w:hAnsi="Consolas" w:cs="Courier New"/>
+          <w:color w:val="A31515"/>
+          <w:sz w:val="20"/>
+          <w:szCs w:val="20"/>
+        </w:rPr>
+        <w:t>userName</w:t>
+      </w:r>
+      <w:proofErr w:type="spellEnd"/>
+      <w:r>
+        <w:rPr>
+          <w:rFonts w:ascii="Consolas" w:eastAsia="Times New Roman" w:hAnsi="Consolas" w:cs="Courier New"/>
+          <w:color w:val="A31515"/>
+          <w:sz w:val="20"/>
+          <w:szCs w:val="20"/>
+        </w:rPr>
+        <w:t>}"</w:t>
+      </w:r>
+      <w:r>
+        <w:rPr>
+          <w:rFonts w:ascii="Consolas" w:eastAsia="Times New Roman" w:hAnsi="Consolas" w:cs="Courier New"/>
+          <w:color w:val="000000"/>
+          <w:sz w:val="20"/>
+          <w:szCs w:val="20"/>
+        </w:rPr>
+        <w:t>)]</w:t>
+      </w:r>
+    </w:p>
+    <w:p>
+      <w:pPr>
+        <w:shd w:val="clear" w:color="auto" w:fill="FFFFFF"/>
+        <w:tabs>
+          <w:tab w:val="left" w:pos="916"/>
+          <w:tab w:val="left" w:pos="1832"/>
+          <w:tab w:val="left" w:pos="2748"/>
+          <w:tab w:val="left" w:pos="3664"/>
+          <w:tab w:val="left" w:pos="4580"/>
+          <w:tab w:val="left" w:pos="5496"/>
+          <w:tab w:val="left" w:pos="6412"/>
+          <w:tab w:val="left" w:pos="7328"/>
+          <w:tab w:val="left" w:pos="8244"/>
+          <w:tab w:val="left" w:pos="9160"/>
+          <w:tab w:val="left" w:pos="10076"/>
+          <w:tab w:val="left" w:pos="10992"/>
+          <w:tab w:val="left" w:pos="11908"/>
+          <w:tab w:val="left" w:pos="12824"/>
+          <w:tab w:val="left" w:pos="13740"/>
+          <w:tab w:val="left" w:pos="14656"/>
+        </w:tabs>
+        <w:spacing w:after="0" w:line="240" w:lineRule="auto"/>
+        <w:ind w:left="720"/>
+        <w:rPr>
+          <w:rFonts w:ascii="Consolas" w:eastAsia="Times New Roman" w:hAnsi="Consolas" w:cs="Courier New"/>
+          <w:color w:val="000000"/>
+          <w:sz w:val="20"/>
+          <w:szCs w:val="20"/>
+        </w:rPr>
+      </w:pPr>
+      <w:r>
+        <w:rPr>
+          <w:rFonts w:ascii="Consolas" w:eastAsia="Times New Roman" w:hAnsi="Consolas" w:cs="Courier New"/>
+          <w:color w:val="0000FF"/>
+          <w:sz w:val="20"/>
+          <w:szCs w:val="20"/>
+        </w:rPr>
+        <w:t>public</w:t>
+      </w:r>
+      <w:r>
+        <w:rPr>
+          <w:rFonts w:ascii="Consolas" w:eastAsia="Times New Roman" w:hAnsi="Consolas" w:cs="Courier New"/>
+          <w:color w:val="000000"/>
+          <w:sz w:val="20"/>
+          <w:szCs w:val="20"/>
+        </w:rPr>
+        <w:t> </w:t>
+      </w:r>
+      <w:r>
+        <w:rPr>
+          <w:rFonts w:ascii="Consolas" w:eastAsia="Times New Roman" w:hAnsi="Consolas" w:cs="Courier New"/>
+          <w:color w:val="0000FF"/>
+          <w:sz w:val="20"/>
+          <w:szCs w:val="20"/>
+        </w:rPr>
+        <w:t>async</w:t>
+      </w:r>
+      <w:r>
+        <w:rPr>
+          <w:rFonts w:ascii="Consolas" w:eastAsia="Times New Roman" w:hAnsi="Consolas" w:cs="Courier New"/>
+          <w:color w:val="000000"/>
+          <w:sz w:val="20"/>
+          <w:szCs w:val="20"/>
+        </w:rPr>
+        <w:t> </w:t>
+      </w:r>
+      <w:r>
+        <w:rPr>
+          <w:rFonts w:ascii="Consolas" w:eastAsia="Times New Roman" w:hAnsi="Consolas" w:cs="Courier New"/>
+          <w:color w:val="2B91AF"/>
+          <w:sz w:val="20"/>
+          <w:szCs w:val="20"/>
+        </w:rPr>
+        <w:t>Task</w:t>
+      </w:r>
+      <w:r>
+        <w:rPr>
+          <w:rFonts w:ascii="Consolas" w:eastAsia="Times New Roman" w:hAnsi="Consolas" w:cs="Courier New"/>
+          <w:color w:val="000000"/>
+          <w:sz w:val="20"/>
+          <w:szCs w:val="20"/>
+        </w:rPr>
+        <w:t>&lt;</w:t>
+      </w:r>
+      <w:proofErr w:type="spellStart"/>
+      <w:r>
+        <w:rPr>
+          <w:rFonts w:ascii="Consolas" w:eastAsia="Times New Roman" w:hAnsi="Consolas" w:cs="Courier New"/>
+          <w:color w:val="2B91AF"/>
+          <w:sz w:val="20"/>
+          <w:szCs w:val="20"/>
+        </w:rPr>
+        <w:t>IActionResult</w:t>
+      </w:r>
+      <w:proofErr w:type="spellEnd"/>
+      <w:r>
+        <w:rPr>
+          <w:rFonts w:ascii="Consolas" w:eastAsia="Times New Roman" w:hAnsi="Consolas" w:cs="Courier New"/>
+          <w:color w:val="000000"/>
+          <w:sz w:val="20"/>
+          <w:szCs w:val="20"/>
+        </w:rPr>
+        <w:t>&gt; </w:t>
+      </w:r>
+      <w:proofErr w:type="gramStart"/>
+      <w:r>
+        <w:rPr>
+          <w:rFonts w:ascii="Consolas" w:eastAsia="Times New Roman" w:hAnsi="Consolas" w:cs="Courier New"/>
+          <w:color w:val="000000"/>
+          <w:sz w:val="20"/>
+          <w:szCs w:val="20"/>
+        </w:rPr>
+        <w:t>Delete(</w:t>
+      </w:r>
+      <w:proofErr w:type="gramEnd"/>
+      <w:r>
+        <w:rPr>
+          <w:rFonts w:ascii="Consolas" w:eastAsia="Times New Roman" w:hAnsi="Consolas" w:cs="Courier New"/>
+          <w:color w:val="0000FF"/>
+          <w:sz w:val="20"/>
+          <w:szCs w:val="20"/>
+        </w:rPr>
+        <w:t>string</w:t>
+      </w:r>
+      <w:r>
+        <w:rPr>
+          <w:rFonts w:ascii="Consolas" w:eastAsia="Times New Roman" w:hAnsi="Consolas" w:cs="Courier New"/>
+          <w:color w:val="000000"/>
+          <w:sz w:val="20"/>
+          <w:szCs w:val="20"/>
+        </w:rPr>
+        <w:t> </w:t>
+      </w:r>
+      <w:proofErr w:type="spellStart"/>
+      <w:r>
+        <w:rPr>
+          <w:rFonts w:ascii="Consolas" w:eastAsia="Times New Roman" w:hAnsi="Consolas" w:cs="Courier New"/>
+          <w:color w:val="000000"/>
+          <w:sz w:val="20"/>
+          <w:szCs w:val="20"/>
+        </w:rPr>
+        <w:t>userName</w:t>
+      </w:r>
+      <w:proofErr w:type="spellEnd"/>
+      <w:r>
+        <w:rPr>
+          <w:rFonts w:ascii="Consolas" w:eastAsia="Times New Roman" w:hAnsi="Consolas" w:cs="Courier New"/>
+          <w:color w:val="000000"/>
+          <w:sz w:val="20"/>
+          <w:szCs w:val="20"/>
+        </w:rPr>
+        <w:t>)</w:t>
+      </w:r>
+    </w:p>
+    <w:p>
+      <w:pPr>
+        <w:shd w:val="clear" w:color="auto" w:fill="FFFFFF"/>
+        <w:tabs>
+          <w:tab w:val="left" w:pos="916"/>
+          <w:tab w:val="left" w:pos="1832"/>
+          <w:tab w:val="left" w:pos="2748"/>
+          <w:tab w:val="left" w:pos="3664"/>
+          <w:tab w:val="left" w:pos="4580"/>
+          <w:tab w:val="left" w:pos="5496"/>
+          <w:tab w:val="left" w:pos="6412"/>
+          <w:tab w:val="left" w:pos="7328"/>
+          <w:tab w:val="left" w:pos="8244"/>
+          <w:tab w:val="left" w:pos="9160"/>
+          <w:tab w:val="left" w:pos="10076"/>
+          <w:tab w:val="left" w:pos="10992"/>
+          <w:tab w:val="left" w:pos="11908"/>
+          <w:tab w:val="left" w:pos="12824"/>
+          <w:tab w:val="left" w:pos="13740"/>
+          <w:tab w:val="left" w:pos="14656"/>
+        </w:tabs>
+        <w:spacing w:after="0" w:line="240" w:lineRule="auto"/>
+        <w:ind w:left="720"/>
+        <w:rPr>
+          <w:rFonts w:ascii="Consolas" w:eastAsia="Times New Roman" w:hAnsi="Consolas" w:cs="Courier New"/>
+          <w:color w:val="000000"/>
+          <w:sz w:val="20"/>
+          <w:szCs w:val="20"/>
+        </w:rPr>
+      </w:pPr>
+      <w:r>
+        <w:rPr>
+          <w:rFonts w:ascii="Consolas" w:eastAsia="Times New Roman" w:hAnsi="Consolas" w:cs="Courier New"/>
+          <w:color w:val="000000"/>
+          <w:sz w:val="20"/>
+          <w:szCs w:val="20"/>
+        </w:rPr>
+        <w:t>{            </w:t>
+      </w:r>
+    </w:p>
+    <w:p>
+      <w:pPr>
+        <w:shd w:val="clear" w:color="auto" w:fill="FFFFFF"/>
+        <w:tabs>
+          <w:tab w:val="left" w:pos="916"/>
+          <w:tab w:val="left" w:pos="1832"/>
+          <w:tab w:val="left" w:pos="2748"/>
+          <w:tab w:val="left" w:pos="3664"/>
+          <w:tab w:val="left" w:pos="4580"/>
+          <w:tab w:val="left" w:pos="5496"/>
+          <w:tab w:val="left" w:pos="6412"/>
+          <w:tab w:val="left" w:pos="7328"/>
+          <w:tab w:val="left" w:pos="8244"/>
+          <w:tab w:val="left" w:pos="9160"/>
+          <w:tab w:val="left" w:pos="10076"/>
+          <w:tab w:val="left" w:pos="10992"/>
+          <w:tab w:val="left" w:pos="11908"/>
+          <w:tab w:val="left" w:pos="12824"/>
+          <w:tab w:val="left" w:pos="13740"/>
+          <w:tab w:val="left" w:pos="14656"/>
+        </w:tabs>
+        <w:spacing w:after="0" w:line="240" w:lineRule="auto"/>
+        <w:ind w:left="720"/>
+        <w:rPr>
+          <w:rFonts w:ascii="Consolas" w:eastAsia="Times New Roman" w:hAnsi="Consolas" w:cs="Courier New"/>
+          <w:color w:val="000000"/>
+          <w:sz w:val="20"/>
+          <w:szCs w:val="20"/>
+        </w:rPr>
+      </w:pPr>
+      <w:r>
+        <w:rPr>
+          <w:rFonts w:ascii="Consolas" w:eastAsia="Times New Roman" w:hAnsi="Consolas" w:cs="Courier New"/>
+          <w:color w:val="000000"/>
+          <w:sz w:val="20"/>
+          <w:szCs w:val="20"/>
+        </w:rPr>
+        <w:t>    </w:t>
+      </w:r>
+      <w:r>
+        <w:rPr>
+          <w:rFonts w:ascii="Consolas" w:eastAsia="Times New Roman" w:hAnsi="Consolas" w:cs="Courier New"/>
+          <w:color w:val="0000FF"/>
+          <w:sz w:val="20"/>
+          <w:szCs w:val="20"/>
+        </w:rPr>
+        <w:t>if</w:t>
+      </w:r>
+      <w:r>
+        <w:rPr>
+          <w:rFonts w:ascii="Consolas" w:eastAsia="Times New Roman" w:hAnsi="Consolas" w:cs="Courier New"/>
+          <w:color w:val="000000"/>
+          <w:sz w:val="20"/>
+          <w:szCs w:val="20"/>
+        </w:rPr>
+        <w:t> (</w:t>
+      </w:r>
+    </w:p>
+    <w:p>
+      <w:pPr>
+        <w:shd w:val="clear" w:color="auto" w:fill="FFFFFF"/>
+        <w:tabs>
+          <w:tab w:val="left" w:pos="916"/>
+          <w:tab w:val="left" w:pos="1832"/>
+          <w:tab w:val="left" w:pos="2748"/>
+          <w:tab w:val="left" w:pos="3664"/>
+          <w:tab w:val="left" w:pos="4580"/>
+          <w:tab w:val="left" w:pos="5496"/>
+          <w:tab w:val="left" w:pos="6412"/>
+          <w:tab w:val="left" w:pos="7328"/>
+          <w:tab w:val="left" w:pos="8244"/>
+          <w:tab w:val="left" w:pos="9160"/>
+          <w:tab w:val="left" w:pos="10076"/>
+          <w:tab w:val="left" w:pos="10992"/>
+          <w:tab w:val="left" w:pos="11908"/>
+          <w:tab w:val="left" w:pos="12824"/>
+          <w:tab w:val="left" w:pos="13740"/>
+          <w:tab w:val="left" w:pos="14656"/>
+        </w:tabs>
+        <w:spacing w:after="0" w:line="240" w:lineRule="auto"/>
+        <w:ind w:left="720"/>
+        <w:rPr>
+          <w:rFonts w:ascii="Consolas" w:eastAsia="Times New Roman" w:hAnsi="Consolas" w:cs="Courier New"/>
+          <w:color w:val="000000"/>
+          <w:sz w:val="20"/>
+          <w:szCs w:val="20"/>
+        </w:rPr>
+      </w:pPr>
+      <w:r>
+        <w:rPr>
+          <w:rFonts w:ascii="Consolas" w:eastAsia="Times New Roman" w:hAnsi="Consolas" w:cs="Courier New"/>
+          <w:color w:val="000000"/>
+          <w:sz w:val="20"/>
+          <w:szCs w:val="20"/>
+        </w:rPr>
+        <w:t>        </w:t>
+      </w:r>
+      <w:proofErr w:type="spellStart"/>
+      <w:proofErr w:type="gramStart"/>
+      <w:r>
+        <w:rPr>
+          <w:rFonts w:ascii="Consolas" w:eastAsia="Times New Roman" w:hAnsi="Consolas" w:cs="Courier New"/>
+          <w:color w:val="0000FF"/>
+          <w:sz w:val="20"/>
+          <w:szCs w:val="20"/>
+        </w:rPr>
+        <w:t>string</w:t>
+      </w:r>
+      <w:r>
+        <w:rPr>
+          <w:rFonts w:ascii="Consolas" w:eastAsia="Times New Roman" w:hAnsi="Consolas" w:cs="Courier New"/>
+          <w:color w:val="000000"/>
+          <w:sz w:val="20"/>
+          <w:szCs w:val="20"/>
+        </w:rPr>
+        <w:t>.IsNullOrWhiteSpace</w:t>
+      </w:r>
+      <w:proofErr w:type="spellEnd"/>
+      <w:proofErr w:type="gramEnd"/>
+      <w:r>
+        <w:rPr>
+          <w:rFonts w:ascii="Consolas" w:eastAsia="Times New Roman" w:hAnsi="Consolas" w:cs="Courier New"/>
+          <w:color w:val="000000"/>
+          <w:sz w:val="20"/>
+          <w:szCs w:val="20"/>
+        </w:rPr>
+        <w:t>(</w:t>
+      </w:r>
+      <w:proofErr w:type="spellStart"/>
+      <w:r>
+        <w:rPr>
+          <w:rFonts w:ascii="Consolas" w:eastAsia="Times New Roman" w:hAnsi="Consolas" w:cs="Courier New"/>
+          <w:color w:val="000000"/>
+          <w:sz w:val="20"/>
+          <w:szCs w:val="20"/>
+        </w:rPr>
+        <w:t>userName</w:t>
+      </w:r>
+      <w:proofErr w:type="spellEnd"/>
+      <w:r>
+        <w:rPr>
+          <w:rFonts w:ascii="Consolas" w:eastAsia="Times New Roman" w:hAnsi="Consolas" w:cs="Courier New"/>
+          <w:color w:val="000000"/>
+          <w:sz w:val="20"/>
+          <w:szCs w:val="20"/>
+        </w:rPr>
+        <w:t>) || </w:t>
+      </w:r>
+    </w:p>
+    <w:p>
+      <w:pPr>
+        <w:shd w:val="clear" w:color="auto" w:fill="FFFFFF"/>
+        <w:tabs>
+          <w:tab w:val="left" w:pos="916"/>
+          <w:tab w:val="left" w:pos="1832"/>
+          <w:tab w:val="left" w:pos="2748"/>
+          <w:tab w:val="left" w:pos="3664"/>
+          <w:tab w:val="left" w:pos="4580"/>
+          <w:tab w:val="left" w:pos="5496"/>
+          <w:tab w:val="left" w:pos="6412"/>
+          <w:tab w:val="left" w:pos="7328"/>
+          <w:tab w:val="left" w:pos="8244"/>
+          <w:tab w:val="left" w:pos="9160"/>
+          <w:tab w:val="left" w:pos="10076"/>
+          <w:tab w:val="left" w:pos="10992"/>
+          <w:tab w:val="left" w:pos="11908"/>
+          <w:tab w:val="left" w:pos="12824"/>
+          <w:tab w:val="left" w:pos="13740"/>
+          <w:tab w:val="left" w:pos="14656"/>
+        </w:tabs>
+        <w:spacing w:after="0" w:line="240" w:lineRule="auto"/>
+        <w:ind w:left="720"/>
+        <w:rPr>
+          <w:rFonts w:ascii="Consolas" w:eastAsia="Times New Roman" w:hAnsi="Consolas" w:cs="Courier New"/>
+          <w:color w:val="000000"/>
+          <w:sz w:val="20"/>
+          <w:szCs w:val="20"/>
+        </w:rPr>
+      </w:pPr>
+      <w:r>
+        <w:rPr>
+          <w:rFonts w:ascii="Consolas" w:eastAsia="Times New Roman" w:hAnsi="Consolas" w:cs="Courier New"/>
+          <w:color w:val="000000"/>
+          <w:sz w:val="20"/>
+          <w:szCs w:val="20"/>
+        </w:rPr>
+        <w:t>        </w:t>
+      </w:r>
+      <w:proofErr w:type="spellStart"/>
+      <w:proofErr w:type="gramStart"/>
+      <w:r>
+        <w:rPr>
+          <w:rFonts w:ascii="Consolas" w:eastAsia="Times New Roman" w:hAnsi="Consolas" w:cs="Courier New"/>
+          <w:color w:val="0000FF"/>
+          <w:sz w:val="20"/>
+          <w:szCs w:val="20"/>
+        </w:rPr>
+        <w:t>string</w:t>
+      </w:r>
+      <w:r>
+        <w:rPr>
+          <w:rFonts w:ascii="Consolas" w:eastAsia="Times New Roman" w:hAnsi="Consolas" w:cs="Courier New"/>
+          <w:color w:val="000000"/>
+          <w:sz w:val="20"/>
+          <w:szCs w:val="20"/>
+        </w:rPr>
+        <w:t>.Compare</w:t>
+      </w:r>
+      <w:proofErr w:type="spellEnd"/>
+      <w:proofErr w:type="gramEnd"/>
+      <w:r>
+        <w:rPr>
+          <w:rFonts w:ascii="Consolas" w:eastAsia="Times New Roman" w:hAnsi="Consolas" w:cs="Courier New"/>
+          <w:color w:val="000000"/>
+          <w:sz w:val="20"/>
+          <w:szCs w:val="20"/>
+        </w:rPr>
+        <w:t>(</w:t>
+      </w:r>
+      <w:proofErr w:type="spellStart"/>
+      <w:r>
+        <w:rPr>
+          <w:rFonts w:ascii="Consolas" w:eastAsia="Times New Roman" w:hAnsi="Consolas" w:cs="Courier New"/>
+          <w:color w:val="000000"/>
+          <w:sz w:val="20"/>
+          <w:szCs w:val="20"/>
+        </w:rPr>
+        <w:t>userName</w:t>
+      </w:r>
+      <w:proofErr w:type="spellEnd"/>
+      <w:r>
+        <w:rPr>
+          <w:rFonts w:ascii="Consolas" w:eastAsia="Times New Roman" w:hAnsi="Consolas" w:cs="Courier New"/>
+          <w:color w:val="000000"/>
+          <w:sz w:val="20"/>
+          <w:szCs w:val="20"/>
+        </w:rPr>
+        <w:t>, </w:t>
+      </w:r>
+      <w:proofErr w:type="spellStart"/>
+      <w:r>
+        <w:rPr>
+          <w:rFonts w:ascii="Consolas" w:eastAsia="Times New Roman" w:hAnsi="Consolas" w:cs="Courier New"/>
+          <w:color w:val="000000"/>
+          <w:sz w:val="20"/>
+          <w:szCs w:val="20"/>
+        </w:rPr>
+        <w:t>User.Identity.Name</w:t>
+      </w:r>
+      <w:proofErr w:type="spellEnd"/>
+      <w:r>
+        <w:rPr>
+          <w:rFonts w:ascii="Consolas" w:eastAsia="Times New Roman" w:hAnsi="Consolas" w:cs="Courier New"/>
+          <w:color w:val="000000"/>
+          <w:sz w:val="20"/>
+          <w:szCs w:val="20"/>
+        </w:rPr>
+        <w:t>, </w:t>
+      </w:r>
+      <w:r>
+        <w:rPr>
+          <w:rFonts w:ascii="Consolas" w:eastAsia="Times New Roman" w:hAnsi="Consolas" w:cs="Courier New"/>
+          <w:color w:val="0000FF"/>
+          <w:sz w:val="20"/>
+          <w:szCs w:val="20"/>
+        </w:rPr>
+        <w:t>true</w:t>
+      </w:r>
+      <w:r>
+        <w:rPr>
+          <w:rFonts w:ascii="Consolas" w:eastAsia="Times New Roman" w:hAnsi="Consolas" w:cs="Courier New"/>
+          <w:color w:val="000000"/>
+          <w:sz w:val="20"/>
+          <w:szCs w:val="20"/>
+        </w:rPr>
+        <w:t>) != 0)</w:t>
+      </w:r>
+    </w:p>
+    <w:p>
+      <w:pPr>
+        <w:shd w:val="clear" w:color="auto" w:fill="FFFFFF"/>
+        <w:tabs>
+          <w:tab w:val="left" w:pos="916"/>
+          <w:tab w:val="left" w:pos="1832"/>
+          <w:tab w:val="left" w:pos="2748"/>
+          <w:tab w:val="left" w:pos="3664"/>
+          <w:tab w:val="left" w:pos="4580"/>
+          <w:tab w:val="left" w:pos="5496"/>
+          <w:tab w:val="left" w:pos="6412"/>
+          <w:tab w:val="left" w:pos="7328"/>
+          <w:tab w:val="left" w:pos="8244"/>
+          <w:tab w:val="left" w:pos="9160"/>
+          <w:tab w:val="left" w:pos="10076"/>
+          <w:tab w:val="left" w:pos="10992"/>
+          <w:tab w:val="left" w:pos="11908"/>
+          <w:tab w:val="left" w:pos="12824"/>
+          <w:tab w:val="left" w:pos="13740"/>
+          <w:tab w:val="left" w:pos="14656"/>
+        </w:tabs>
+        <w:spacing w:after="0" w:line="240" w:lineRule="auto"/>
+        <w:ind w:left="720"/>
+        <w:rPr>
+          <w:rFonts w:ascii="Consolas" w:eastAsia="Times New Roman" w:hAnsi="Consolas" w:cs="Courier New"/>
+          <w:color w:val="000000"/>
+          <w:sz w:val="20"/>
+          <w:szCs w:val="20"/>
+        </w:rPr>
+      </w:pPr>
+      <w:r>
+        <w:rPr>
+          <w:rFonts w:ascii="Consolas" w:eastAsia="Times New Roman" w:hAnsi="Consolas" w:cs="Courier New"/>
+          <w:color w:val="000000"/>
+          <w:sz w:val="20"/>
+          <w:szCs w:val="20"/>
+        </w:rPr>
+        <w:t>    {</w:t>
+      </w:r>
+    </w:p>
+    <w:p>
+      <w:pPr>
+        <w:shd w:val="clear" w:color="auto" w:fill="FFFFFF"/>
+        <w:tabs>
+          <w:tab w:val="left" w:pos="916"/>
+          <w:tab w:val="left" w:pos="1832"/>
+          <w:tab w:val="left" w:pos="2748"/>
+          <w:tab w:val="left" w:pos="3664"/>
+          <w:tab w:val="left" w:pos="4580"/>
+          <w:tab w:val="left" w:pos="5496"/>
+          <w:tab w:val="left" w:pos="6412"/>
+          <w:tab w:val="left" w:pos="7328"/>
+          <w:tab w:val="left" w:pos="8244"/>
+          <w:tab w:val="left" w:pos="9160"/>
+          <w:tab w:val="left" w:pos="10076"/>
+          <w:tab w:val="left" w:pos="10992"/>
+          <w:tab w:val="left" w:pos="11908"/>
+          <w:tab w:val="left" w:pos="12824"/>
+          <w:tab w:val="left" w:pos="13740"/>
+          <w:tab w:val="left" w:pos="14656"/>
+        </w:tabs>
+        <w:spacing w:after="0" w:line="240" w:lineRule="auto"/>
+        <w:ind w:left="720"/>
+        <w:rPr>
+          <w:rFonts w:ascii="Consolas" w:eastAsia="Times New Roman" w:hAnsi="Consolas" w:cs="Courier New"/>
+          <w:color w:val="000000"/>
+          <w:sz w:val="20"/>
+          <w:szCs w:val="20"/>
+        </w:rPr>
+      </w:pPr>
+      <w:r>
+        <w:rPr>
+          <w:rFonts w:ascii="Consolas" w:eastAsia="Times New Roman" w:hAnsi="Consolas" w:cs="Courier New"/>
+          <w:color w:val="000000"/>
+          <w:sz w:val="20"/>
+          <w:szCs w:val="20"/>
+        </w:rPr>
+        <w:t>        </w:t>
+      </w:r>
+      <w:r>
+        <w:rPr>
+          <w:rFonts w:ascii="Consolas" w:eastAsia="Times New Roman" w:hAnsi="Consolas" w:cs="Courier New"/>
+          <w:color w:val="0000FF"/>
+          <w:sz w:val="20"/>
+          <w:szCs w:val="20"/>
+        </w:rPr>
+        <w:t>return</w:t>
+      </w:r>
+      <w:r>
+        <w:rPr>
+          <w:rFonts w:ascii="Consolas" w:eastAsia="Times New Roman" w:hAnsi="Consolas" w:cs="Courier New"/>
+          <w:color w:val="000000"/>
+          <w:sz w:val="20"/>
+          <w:szCs w:val="20"/>
+        </w:rPr>
+        <w:t> </w:t>
+      </w:r>
+      <w:proofErr w:type="spellStart"/>
+      <w:proofErr w:type="gramStart"/>
+      <w:r>
+        <w:rPr>
+          <w:rFonts w:ascii="Consolas" w:eastAsia="Times New Roman" w:hAnsi="Consolas" w:cs="Courier New"/>
+          <w:color w:val="000000"/>
+          <w:sz w:val="20"/>
+          <w:szCs w:val="20"/>
+        </w:rPr>
+        <w:t>NotFound</w:t>
+      </w:r>
+      <w:proofErr w:type="spellEnd"/>
+      <w:r>
+        <w:rPr>
+          <w:rFonts w:ascii="Consolas" w:eastAsia="Times New Roman" w:hAnsi="Consolas" w:cs="Courier New"/>
+          <w:color w:val="000000"/>
+          <w:sz w:val="20"/>
+          <w:szCs w:val="20"/>
+        </w:rPr>
+        <w:t>(</w:t>
+      </w:r>
+      <w:proofErr w:type="gramEnd"/>
+      <w:r>
+        <w:rPr>
+          <w:rFonts w:ascii="Consolas" w:eastAsia="Times New Roman" w:hAnsi="Consolas" w:cs="Courier New"/>
+          <w:color w:val="000000"/>
+          <w:sz w:val="20"/>
+          <w:szCs w:val="20"/>
+        </w:rPr>
+        <w:t>);</w:t>
+      </w:r>
+    </w:p>
+    <w:p>
+      <w:pPr>
+        <w:shd w:val="clear" w:color="auto" w:fill="FFFFFF"/>
+        <w:tabs>
+          <w:tab w:val="left" w:pos="916"/>
+          <w:tab w:val="left" w:pos="1832"/>
+          <w:tab w:val="left" w:pos="2748"/>
+          <w:tab w:val="left" w:pos="3664"/>
+          <w:tab w:val="left" w:pos="4580"/>
+          <w:tab w:val="left" w:pos="5496"/>
+          <w:tab w:val="left" w:pos="6412"/>
+          <w:tab w:val="left" w:pos="7328"/>
+          <w:tab w:val="left" w:pos="8244"/>
+          <w:tab w:val="left" w:pos="9160"/>
+          <w:tab w:val="left" w:pos="10076"/>
+          <w:tab w:val="left" w:pos="10992"/>
+          <w:tab w:val="left" w:pos="11908"/>
+          <w:tab w:val="left" w:pos="12824"/>
+          <w:tab w:val="left" w:pos="13740"/>
+          <w:tab w:val="left" w:pos="14656"/>
+        </w:tabs>
+        <w:spacing w:after="0" w:line="240" w:lineRule="auto"/>
+        <w:ind w:left="720"/>
+        <w:rPr>
+          <w:rFonts w:ascii="Consolas" w:eastAsia="Times New Roman" w:hAnsi="Consolas" w:cs="Courier New"/>
+          <w:color w:val="000000"/>
+          <w:sz w:val="20"/>
+          <w:szCs w:val="20"/>
+        </w:rPr>
+      </w:pPr>
+      <w:r>
+        <w:rPr>
+          <w:rFonts w:ascii="Consolas" w:eastAsia="Times New Roman" w:hAnsi="Consolas" w:cs="Courier New"/>
+          <w:color w:val="000000"/>
+          <w:sz w:val="20"/>
+          <w:szCs w:val="20"/>
+        </w:rPr>
+        <w:t>    }</w:t>
+      </w:r>
+    </w:p>
+    <w:p>
+      <w:pPr>
+        <w:shd w:val="clear" w:color="auto" w:fill="FFFFFF"/>
+        <w:tabs>
+          <w:tab w:val="left" w:pos="916"/>
+          <w:tab w:val="left" w:pos="1832"/>
+          <w:tab w:val="left" w:pos="2748"/>
+          <w:tab w:val="left" w:pos="3664"/>
+          <w:tab w:val="left" w:pos="4580"/>
+          <w:tab w:val="left" w:pos="5496"/>
+          <w:tab w:val="left" w:pos="6412"/>
+          <w:tab w:val="left" w:pos="7328"/>
+          <w:tab w:val="left" w:pos="8244"/>
+          <w:tab w:val="left" w:pos="9160"/>
+          <w:tab w:val="left" w:pos="10076"/>
+          <w:tab w:val="left" w:pos="10992"/>
+          <w:tab w:val="left" w:pos="11908"/>
+          <w:tab w:val="left" w:pos="12824"/>
+          <w:tab w:val="left" w:pos="13740"/>
+          <w:tab w:val="left" w:pos="14656"/>
+        </w:tabs>
+        <w:spacing w:after="0" w:line="240" w:lineRule="auto"/>
+        <w:ind w:left="720"/>
+        <w:rPr>
+          <w:rFonts w:ascii="Consolas" w:eastAsia="Times New Roman" w:hAnsi="Consolas" w:cs="Courier New"/>
+          <w:color w:val="000000"/>
+          <w:sz w:val="20"/>
+          <w:szCs w:val="20"/>
+        </w:rPr>
+      </w:pPr>
+    </w:p>
+    <w:p>
+      <w:pPr>
+        <w:shd w:val="clear" w:color="auto" w:fill="FFFFFF"/>
+        <w:tabs>
+          <w:tab w:val="left" w:pos="916"/>
+          <w:tab w:val="left" w:pos="1832"/>
+          <w:tab w:val="left" w:pos="2748"/>
+          <w:tab w:val="left" w:pos="3664"/>
+          <w:tab w:val="left" w:pos="4580"/>
+          <w:tab w:val="left" w:pos="5496"/>
+          <w:tab w:val="left" w:pos="6412"/>
+          <w:tab w:val="left" w:pos="7328"/>
+          <w:tab w:val="left" w:pos="8244"/>
+          <w:tab w:val="left" w:pos="9160"/>
+          <w:tab w:val="left" w:pos="10076"/>
+          <w:tab w:val="left" w:pos="10992"/>
+          <w:tab w:val="left" w:pos="11908"/>
+          <w:tab w:val="left" w:pos="12824"/>
+          <w:tab w:val="left" w:pos="13740"/>
+          <w:tab w:val="left" w:pos="14656"/>
+        </w:tabs>
+        <w:spacing w:after="0" w:line="240" w:lineRule="auto"/>
+        <w:ind w:left="720"/>
+        <w:rPr>
+          <w:rFonts w:ascii="Consolas" w:eastAsia="Times New Roman" w:hAnsi="Consolas" w:cs="Courier New"/>
+          <w:color w:val="000000"/>
+          <w:sz w:val="20"/>
+          <w:szCs w:val="20"/>
+        </w:rPr>
+      </w:pPr>
+      <w:r>
+        <w:rPr>
+          <w:rFonts w:ascii="Consolas" w:eastAsia="Times New Roman" w:hAnsi="Consolas" w:cs="Courier New"/>
+          <w:color w:val="000000"/>
+          <w:sz w:val="20"/>
+          <w:szCs w:val="20"/>
+        </w:rPr>
+        <w:t>    </w:t>
+      </w:r>
+      <w:r>
+        <w:rPr>
+          <w:rFonts w:ascii="Consolas" w:eastAsia="Times New Roman" w:hAnsi="Consolas" w:cs="Courier New"/>
+          <w:color w:val="0000FF"/>
+          <w:sz w:val="20"/>
+          <w:szCs w:val="20"/>
+        </w:rPr>
+        <w:t>await</w:t>
+      </w:r>
+      <w:r>
+        <w:rPr>
+          <w:rFonts w:ascii="Consolas" w:eastAsia="Times New Roman" w:hAnsi="Consolas" w:cs="Courier New"/>
+          <w:color w:val="000000"/>
+          <w:sz w:val="20"/>
+          <w:szCs w:val="20"/>
+        </w:rPr>
+        <w:t> </w:t>
+      </w:r>
+      <w:proofErr w:type="spellStart"/>
+      <w:proofErr w:type="gramStart"/>
+      <w:r>
+        <w:rPr>
+          <w:rFonts w:ascii="Consolas" w:eastAsia="Times New Roman" w:hAnsi="Consolas" w:cs="Courier New"/>
+          <w:color w:val="000000"/>
+          <w:sz w:val="20"/>
+          <w:szCs w:val="20"/>
+        </w:rPr>
+        <w:t>SignOutUser</w:t>
+      </w:r>
+      <w:proofErr w:type="spellEnd"/>
+      <w:r>
+        <w:rPr>
+          <w:rFonts w:ascii="Consolas" w:eastAsia="Times New Roman" w:hAnsi="Consolas" w:cs="Courier New"/>
+          <w:color w:val="000000"/>
+          <w:sz w:val="20"/>
+          <w:szCs w:val="20"/>
+        </w:rPr>
+        <w:t>(</w:t>
+      </w:r>
+      <w:proofErr w:type="gramEnd"/>
+      <w:r>
+        <w:rPr>
+          <w:rFonts w:ascii="Consolas" w:eastAsia="Times New Roman" w:hAnsi="Consolas" w:cs="Courier New"/>
+          <w:color w:val="000000"/>
+          <w:sz w:val="20"/>
+          <w:szCs w:val="20"/>
+        </w:rPr>
+        <w:t>);</w:t>
+      </w:r>
+    </w:p>
+    <w:p>
+      <w:pPr>
+        <w:shd w:val="clear" w:color="auto" w:fill="FFFFFF"/>
+        <w:tabs>
+          <w:tab w:val="left" w:pos="916"/>
+          <w:tab w:val="left" w:pos="1832"/>
+          <w:tab w:val="left" w:pos="2748"/>
+          <w:tab w:val="left" w:pos="3664"/>
+          <w:tab w:val="left" w:pos="4580"/>
+          <w:tab w:val="left" w:pos="5496"/>
+          <w:tab w:val="left" w:pos="6412"/>
+          <w:tab w:val="left" w:pos="7328"/>
+          <w:tab w:val="left" w:pos="8244"/>
+          <w:tab w:val="left" w:pos="9160"/>
+          <w:tab w:val="left" w:pos="10076"/>
+          <w:tab w:val="left" w:pos="10992"/>
+          <w:tab w:val="left" w:pos="11908"/>
+          <w:tab w:val="left" w:pos="12824"/>
+          <w:tab w:val="left" w:pos="13740"/>
+          <w:tab w:val="left" w:pos="14656"/>
+        </w:tabs>
+        <w:spacing w:after="0" w:line="240" w:lineRule="auto"/>
+        <w:ind w:left="720"/>
+        <w:rPr>
+          <w:rFonts w:ascii="Consolas" w:eastAsia="Times New Roman" w:hAnsi="Consolas" w:cs="Courier New"/>
+          <w:color w:val="000000"/>
+          <w:sz w:val="20"/>
+          <w:szCs w:val="20"/>
+        </w:rPr>
+      </w:pPr>
+      <w:r>
+        <w:rPr>
+          <w:rFonts w:ascii="Consolas" w:eastAsia="Times New Roman" w:hAnsi="Consolas" w:cs="Courier New"/>
+          <w:color w:val="000000"/>
+          <w:sz w:val="20"/>
+          <w:szCs w:val="20"/>
+        </w:rPr>
+        <w:t>    </w:t>
+      </w:r>
+      <w:r>
+        <w:rPr>
+          <w:rFonts w:ascii="Consolas" w:eastAsia="Times New Roman" w:hAnsi="Consolas" w:cs="Courier New"/>
+          <w:color w:val="0000FF"/>
+          <w:sz w:val="20"/>
+          <w:szCs w:val="20"/>
+        </w:rPr>
+        <w:t>return</w:t>
+      </w:r>
+      <w:r>
+        <w:rPr>
+          <w:rFonts w:ascii="Consolas" w:eastAsia="Times New Roman" w:hAnsi="Consolas" w:cs="Courier New"/>
+          <w:color w:val="000000"/>
+          <w:sz w:val="20"/>
+          <w:szCs w:val="20"/>
+        </w:rPr>
+        <w:t> </w:t>
+      </w:r>
+      <w:proofErr w:type="spellStart"/>
+      <w:proofErr w:type="gramStart"/>
+      <w:r>
+        <w:rPr>
+          <w:rFonts w:ascii="Consolas" w:eastAsia="Times New Roman" w:hAnsi="Consolas" w:cs="Courier New"/>
+          <w:color w:val="000000"/>
+          <w:sz w:val="20"/>
+          <w:szCs w:val="20"/>
+        </w:rPr>
+        <w:t>NoContent</w:t>
+      </w:r>
+      <w:proofErr w:type="spellEnd"/>
+      <w:r>
+        <w:rPr>
+          <w:rFonts w:ascii="Consolas" w:eastAsia="Times New Roman" w:hAnsi="Consolas" w:cs="Courier New"/>
+          <w:color w:val="000000"/>
+          <w:sz w:val="20"/>
+          <w:szCs w:val="20"/>
+        </w:rPr>
+        <w:t>(</w:t>
+      </w:r>
+      <w:proofErr w:type="gramEnd"/>
+      <w:r>
+        <w:rPr>
+          <w:rFonts w:ascii="Consolas" w:eastAsia="Times New Roman" w:hAnsi="Consolas" w:cs="Courier New"/>
+          <w:color w:val="000000"/>
+          <w:sz w:val="20"/>
+          <w:szCs w:val="20"/>
+        </w:rPr>
+        <w:t>);</w:t>
+      </w:r>
+    </w:p>
+    <w:p>
+      <w:pPr>
+        <w:shd w:val="clear" w:color="auto" w:fill="FFFFFF"/>
+        <w:tabs>
+          <w:tab w:val="left" w:pos="916"/>
+          <w:tab w:val="left" w:pos="1832"/>
+          <w:tab w:val="left" w:pos="2748"/>
+          <w:tab w:val="left" w:pos="3664"/>
+          <w:tab w:val="left" w:pos="4580"/>
+          <w:tab w:val="left" w:pos="5496"/>
+          <w:tab w:val="left" w:pos="6412"/>
+          <w:tab w:val="left" w:pos="7328"/>
+          <w:tab w:val="left" w:pos="8244"/>
+          <w:tab w:val="left" w:pos="9160"/>
+          <w:tab w:val="left" w:pos="10076"/>
+          <w:tab w:val="left" w:pos="10992"/>
+          <w:tab w:val="left" w:pos="11908"/>
+          <w:tab w:val="left" w:pos="12824"/>
+          <w:tab w:val="left" w:pos="13740"/>
+          <w:tab w:val="left" w:pos="14656"/>
+        </w:tabs>
+        <w:spacing w:after="0" w:line="240" w:lineRule="auto"/>
+        <w:ind w:left="720"/>
+        <w:rPr>
+          <w:rFonts w:ascii="Consolas" w:eastAsia="Times New Roman" w:hAnsi="Consolas" w:cs="Courier New"/>
+          <w:color w:val="000000"/>
+          <w:sz w:val="20"/>
+          <w:szCs w:val="20"/>
+        </w:rPr>
+      </w:pPr>
+      <w:r>
+        <w:rPr>
+          <w:rFonts w:ascii="Consolas" w:eastAsia="Times New Roman" w:hAnsi="Consolas" w:cs="Courier New"/>
+          <w:color w:val="000000"/>
+          <w:sz w:val="20"/>
+          <w:szCs w:val="20"/>
+        </w:rPr>
+        <w:t>}</w:t>
+      </w:r>
+    </w:p>
+    <w:p>
+      <w:pPr>
+        <w:shd w:val="clear" w:color="auto" w:fill="FFFFFF"/>
+        <w:tabs>
+          <w:tab w:val="left" w:pos="916"/>
+          <w:tab w:val="left" w:pos="1832"/>
+          <w:tab w:val="left" w:pos="2748"/>
+          <w:tab w:val="left" w:pos="3664"/>
+          <w:tab w:val="left" w:pos="4580"/>
+          <w:tab w:val="left" w:pos="5496"/>
+          <w:tab w:val="left" w:pos="6412"/>
+          <w:tab w:val="left" w:pos="7328"/>
+          <w:tab w:val="left" w:pos="8244"/>
+          <w:tab w:val="left" w:pos="9160"/>
+          <w:tab w:val="left" w:pos="10076"/>
+          <w:tab w:val="left" w:pos="10992"/>
+          <w:tab w:val="left" w:pos="11908"/>
+          <w:tab w:val="left" w:pos="12824"/>
+          <w:tab w:val="left" w:pos="13740"/>
+          <w:tab w:val="left" w:pos="14656"/>
+        </w:tabs>
+        <w:spacing w:after="0" w:line="240" w:lineRule="auto"/>
+        <w:ind w:left="720"/>
+        <w:rPr>
+          <w:rFonts w:ascii="Consolas" w:eastAsia="Times New Roman" w:hAnsi="Consolas" w:cs="Courier New"/>
+          <w:color w:val="000000"/>
+          <w:sz w:val="20"/>
+          <w:szCs w:val="20"/>
+        </w:rPr>
+      </w:pPr>
+    </w:p>
+    <w:p>
+      <w:pPr>
+        <w:shd w:val="clear" w:color="auto" w:fill="FFFFFF"/>
+        <w:tabs>
+          <w:tab w:val="left" w:pos="916"/>
+          <w:tab w:val="left" w:pos="1832"/>
+          <w:tab w:val="left" w:pos="2748"/>
+          <w:tab w:val="left" w:pos="3664"/>
+          <w:tab w:val="left" w:pos="4580"/>
+          <w:tab w:val="left" w:pos="5496"/>
+          <w:tab w:val="left" w:pos="6412"/>
+          <w:tab w:val="left" w:pos="7328"/>
+          <w:tab w:val="left" w:pos="8244"/>
+          <w:tab w:val="left" w:pos="9160"/>
+          <w:tab w:val="left" w:pos="10076"/>
+          <w:tab w:val="left" w:pos="10992"/>
+          <w:tab w:val="left" w:pos="11908"/>
+          <w:tab w:val="left" w:pos="12824"/>
+          <w:tab w:val="left" w:pos="13740"/>
+          <w:tab w:val="left" w:pos="14656"/>
+        </w:tabs>
+        <w:spacing w:after="0" w:line="240" w:lineRule="auto"/>
+        <w:ind w:left="720"/>
+        <w:rPr>
+          <w:rFonts w:ascii="Consolas" w:eastAsia="Times New Roman" w:hAnsi="Consolas" w:cs="Courier New"/>
+          <w:color w:val="000000"/>
+          <w:sz w:val="20"/>
+          <w:szCs w:val="20"/>
+        </w:rPr>
+      </w:pPr>
+      <w:r>
+        <w:rPr>
+          <w:rFonts w:ascii="Consolas" w:eastAsia="Times New Roman" w:hAnsi="Consolas" w:cs="Courier New"/>
+          <w:color w:val="0000FF"/>
+          <w:sz w:val="20"/>
+          <w:szCs w:val="20"/>
+        </w:rPr>
+        <w:t>private</w:t>
+      </w:r>
+      <w:r>
+        <w:rPr>
+          <w:rFonts w:ascii="Consolas" w:eastAsia="Times New Roman" w:hAnsi="Consolas" w:cs="Courier New"/>
+          <w:color w:val="000000"/>
+          <w:sz w:val="20"/>
+          <w:szCs w:val="20"/>
+        </w:rPr>
+        <w:t> </w:t>
+      </w:r>
+      <w:r>
+        <w:rPr>
+          <w:rFonts w:ascii="Consolas" w:eastAsia="Times New Roman" w:hAnsi="Consolas" w:cs="Courier New"/>
+          <w:color w:val="0000FF"/>
+          <w:sz w:val="20"/>
+          <w:szCs w:val="20"/>
+        </w:rPr>
+        <w:t>async</w:t>
+      </w:r>
+      <w:r>
+        <w:rPr>
+          <w:rFonts w:ascii="Consolas" w:eastAsia="Times New Roman" w:hAnsi="Consolas" w:cs="Courier New"/>
+          <w:color w:val="000000"/>
+          <w:sz w:val="20"/>
+          <w:szCs w:val="20"/>
+        </w:rPr>
+        <w:t> </w:t>
+      </w:r>
+      <w:r>
+        <w:rPr>
+          <w:rFonts w:ascii="Consolas" w:eastAsia="Times New Roman" w:hAnsi="Consolas" w:cs="Courier New"/>
+          <w:color w:val="2B91AF"/>
+          <w:sz w:val="20"/>
+          <w:szCs w:val="20"/>
+        </w:rPr>
+        <w:t>Task</w:t>
+      </w:r>
+      <w:r>
+        <w:rPr>
+          <w:rFonts w:ascii="Consolas" w:eastAsia="Times New Roman" w:hAnsi="Consolas" w:cs="Courier New"/>
+          <w:color w:val="000000"/>
+          <w:sz w:val="20"/>
+          <w:szCs w:val="20"/>
+        </w:rPr>
+        <w:t> </w:t>
+      </w:r>
+      <w:proofErr w:type="spellStart"/>
+      <w:proofErr w:type="gramStart"/>
+      <w:r>
+        <w:rPr>
+          <w:rFonts w:ascii="Consolas" w:eastAsia="Times New Roman" w:hAnsi="Consolas" w:cs="Courier New"/>
+          <w:color w:val="000000"/>
+          <w:sz w:val="20"/>
+          <w:szCs w:val="20"/>
+        </w:rPr>
+        <w:t>SignOutUser</w:t>
+      </w:r>
+      <w:proofErr w:type="spellEnd"/>
+      <w:r>
+        <w:rPr>
+          <w:rFonts w:ascii="Consolas" w:eastAsia="Times New Roman" w:hAnsi="Consolas" w:cs="Courier New"/>
+          <w:color w:val="000000"/>
+          <w:sz w:val="20"/>
+          <w:szCs w:val="20"/>
+        </w:rPr>
+        <w:t>(</w:t>
+      </w:r>
+      <w:proofErr w:type="gramEnd"/>
+      <w:r>
+        <w:rPr>
+          <w:rFonts w:ascii="Consolas" w:eastAsia="Times New Roman" w:hAnsi="Consolas" w:cs="Courier New"/>
+          <w:color w:val="000000"/>
+          <w:sz w:val="20"/>
+          <w:szCs w:val="20"/>
+        </w:rPr>
+        <w:t>)</w:t>
+      </w:r>
+    </w:p>
+    <w:p>
+      <w:pPr>
+        <w:shd w:val="clear" w:color="auto" w:fill="FFFFFF"/>
+        <w:tabs>
+          <w:tab w:val="left" w:pos="916"/>
+          <w:tab w:val="left" w:pos="1832"/>
+          <w:tab w:val="left" w:pos="2748"/>
+          <w:tab w:val="left" w:pos="3664"/>
+          <w:tab w:val="left" w:pos="4580"/>
+          <w:tab w:val="left" w:pos="5496"/>
+          <w:tab w:val="left" w:pos="6412"/>
+          <w:tab w:val="left" w:pos="7328"/>
+          <w:tab w:val="left" w:pos="8244"/>
+          <w:tab w:val="left" w:pos="9160"/>
+          <w:tab w:val="left" w:pos="10076"/>
+          <w:tab w:val="left" w:pos="10992"/>
+          <w:tab w:val="left" w:pos="11908"/>
+          <w:tab w:val="left" w:pos="12824"/>
+          <w:tab w:val="left" w:pos="13740"/>
+          <w:tab w:val="left" w:pos="14656"/>
+        </w:tabs>
+        <w:spacing w:after="0" w:line="240" w:lineRule="auto"/>
+        <w:ind w:left="720"/>
+        <w:rPr>
+          <w:rFonts w:ascii="Consolas" w:eastAsia="Times New Roman" w:hAnsi="Consolas" w:cs="Courier New"/>
+          <w:color w:val="000000"/>
+          <w:sz w:val="20"/>
+          <w:szCs w:val="20"/>
+        </w:rPr>
+      </w:pPr>
+      <w:r>
+        <w:rPr>
+          <w:rFonts w:ascii="Consolas" w:eastAsia="Times New Roman" w:hAnsi="Consolas" w:cs="Courier New"/>
+          <w:color w:val="000000"/>
+          <w:sz w:val="20"/>
+          <w:szCs w:val="20"/>
+        </w:rPr>
+        <w:t>{</w:t>
+      </w:r>
+    </w:p>
+    <w:p>
+      <w:pPr>
+        <w:shd w:val="clear" w:color="auto" w:fill="FFFFFF"/>
+        <w:tabs>
+          <w:tab w:val="left" w:pos="916"/>
+          <w:tab w:val="left" w:pos="1832"/>
+          <w:tab w:val="left" w:pos="2748"/>
+          <w:tab w:val="left" w:pos="3664"/>
+          <w:tab w:val="left" w:pos="4580"/>
+          <w:tab w:val="left" w:pos="5496"/>
+          <w:tab w:val="left" w:pos="6412"/>
+          <w:tab w:val="left" w:pos="7328"/>
+          <w:tab w:val="left" w:pos="8244"/>
+          <w:tab w:val="left" w:pos="9160"/>
+          <w:tab w:val="left" w:pos="10076"/>
+          <w:tab w:val="left" w:pos="10992"/>
+          <w:tab w:val="left" w:pos="11908"/>
+          <w:tab w:val="left" w:pos="12824"/>
+          <w:tab w:val="left" w:pos="13740"/>
+          <w:tab w:val="left" w:pos="14656"/>
+        </w:tabs>
+        <w:spacing w:after="0" w:line="240" w:lineRule="auto"/>
+        <w:ind w:left="720"/>
+        <w:rPr>
+          <w:rFonts w:ascii="Consolas" w:eastAsia="Times New Roman" w:hAnsi="Consolas" w:cs="Courier New"/>
+          <w:color w:val="000000"/>
+          <w:sz w:val="20"/>
+          <w:szCs w:val="20"/>
+          <w:highlight w:val="yellow"/>
+        </w:rPr>
+      </w:pPr>
+      <w:r>
+        <w:rPr>
+          <w:rFonts w:ascii="Consolas" w:eastAsia="Times New Roman" w:hAnsi="Consolas" w:cs="Courier New"/>
+          <w:color w:val="000000"/>
+          <w:sz w:val="20"/>
+          <w:szCs w:val="20"/>
+        </w:rPr>
+        <w:t>    </w:t>
+      </w:r>
+      <w:r>
+        <w:rPr>
+          <w:rFonts w:ascii="Consolas" w:eastAsia="Times New Roman" w:hAnsi="Consolas" w:cs="Courier New"/>
+          <w:color w:val="0000FF"/>
+          <w:sz w:val="20"/>
+          <w:szCs w:val="20"/>
+          <w:highlight w:val="yellow"/>
+        </w:rPr>
+        <w:t>await</w:t>
+      </w:r>
+      <w:r>
+        <w:rPr>
+          <w:rFonts w:ascii="Consolas" w:eastAsia="Times New Roman" w:hAnsi="Consolas" w:cs="Courier New"/>
+          <w:color w:val="000000"/>
+          <w:sz w:val="20"/>
+          <w:szCs w:val="20"/>
+          <w:highlight w:val="yellow"/>
+        </w:rPr>
+        <w:t> HttpContext.SignOutAsync(</w:t>
+      </w:r>
+    </w:p>
+    <w:p>
+      <w:pPr>
+        <w:shd w:val="clear" w:color="auto" w:fill="FFFFFF"/>
+        <w:tabs>
+          <w:tab w:val="left" w:pos="916"/>
+          <w:tab w:val="left" w:pos="1832"/>
+          <w:tab w:val="left" w:pos="2748"/>
+          <w:tab w:val="left" w:pos="3664"/>
+          <w:tab w:val="left" w:pos="4580"/>
+          <w:tab w:val="left" w:pos="5496"/>
+          <w:tab w:val="left" w:pos="6412"/>
+          <w:tab w:val="left" w:pos="7328"/>
+          <w:tab w:val="left" w:pos="8244"/>
+          <w:tab w:val="left" w:pos="9160"/>
+          <w:tab w:val="left" w:pos="10076"/>
+          <w:tab w:val="left" w:pos="10992"/>
+          <w:tab w:val="left" w:pos="11908"/>
+          <w:tab w:val="left" w:pos="12824"/>
+          <w:tab w:val="left" w:pos="13740"/>
+          <w:tab w:val="left" w:pos="14656"/>
+        </w:tabs>
+        <w:spacing w:after="0" w:line="240" w:lineRule="auto"/>
+        <w:ind w:left="720"/>
+        <w:rPr>
+          <w:rFonts w:ascii="Consolas" w:eastAsia="Times New Roman" w:hAnsi="Consolas" w:cs="Courier New"/>
+          <w:color w:val="000000"/>
+          <w:sz w:val="20"/>
+          <w:szCs w:val="20"/>
+        </w:rPr>
+      </w:pPr>
+      <w:r>
+        <w:rPr>
+          <w:rFonts w:ascii="Consolas" w:eastAsia="Times New Roman" w:hAnsi="Consolas" w:cs="Courier New"/>
+          <w:color w:val="0000FF"/>
+          <w:sz w:val="20"/>
+          <w:szCs w:val="20"/>
+          <w:highlight w:val="yellow"/>
+        </w:rPr>
+        <w:t xml:space="preserve">        </w:t>
+      </w:r>
+      <w:proofErr w:type="spellStart"/>
+      <w:r>
+        <w:rPr>
+          <w:rFonts w:ascii="Consolas" w:eastAsia="Times New Roman" w:hAnsi="Consolas" w:cs="Courier New"/>
+          <w:color w:val="2B91AF"/>
+          <w:sz w:val="20"/>
+          <w:szCs w:val="20"/>
+          <w:highlight w:val="yellow"/>
+        </w:rPr>
+        <w:t>CookieAuthenticationDefaults</w:t>
+      </w:r>
+      <w:r>
+        <w:rPr>
+          <w:rFonts w:ascii="Consolas" w:eastAsia="Times New Roman" w:hAnsi="Consolas" w:cs="Courier New"/>
+          <w:color w:val="000000"/>
+          <w:sz w:val="20"/>
+          <w:szCs w:val="20"/>
+          <w:highlight w:val="yellow"/>
+        </w:rPr>
+        <w:t>.AuthenticationScheme</w:t>
+      </w:r>
+      <w:proofErr w:type="spellEnd"/>
+      <w:r>
+        <w:rPr>
+          <w:rFonts w:ascii="Consolas" w:eastAsia="Times New Roman" w:hAnsi="Consolas" w:cs="Courier New"/>
+          <w:color w:val="000000"/>
+          <w:sz w:val="20"/>
+          <w:szCs w:val="20"/>
+          <w:highlight w:val="yellow"/>
+        </w:rPr>
+        <w:t>);</w:t>
+      </w:r>
+    </w:p>
+    <w:p>
+      <w:pPr>
+        <w:shd w:val="clear" w:color="auto" w:fill="FFFFFF"/>
+        <w:tabs>
+          <w:tab w:val="left" w:pos="916"/>
+          <w:tab w:val="left" w:pos="1832"/>
+          <w:tab w:val="left" w:pos="2748"/>
+          <w:tab w:val="left" w:pos="3664"/>
+          <w:tab w:val="left" w:pos="4580"/>
+          <w:tab w:val="left" w:pos="5496"/>
+          <w:tab w:val="left" w:pos="6412"/>
+          <w:tab w:val="left" w:pos="7328"/>
+          <w:tab w:val="left" w:pos="8244"/>
+          <w:tab w:val="left" w:pos="9160"/>
+          <w:tab w:val="left" w:pos="10076"/>
+          <w:tab w:val="left" w:pos="10992"/>
+          <w:tab w:val="left" w:pos="11908"/>
+          <w:tab w:val="left" w:pos="12824"/>
+          <w:tab w:val="left" w:pos="13740"/>
+          <w:tab w:val="left" w:pos="14656"/>
+        </w:tabs>
+        <w:spacing w:after="0" w:line="240" w:lineRule="auto"/>
+        <w:ind w:left="720"/>
+        <w:rPr>
+          <w:rFonts w:ascii="Consolas" w:eastAsia="Times New Roman" w:hAnsi="Consolas" w:cs="Courier New"/>
+          <w:color w:val="000000"/>
+          <w:sz w:val="20"/>
+          <w:szCs w:val="20"/>
+        </w:rPr>
+      </w:pPr>
+      <w:r>
+        <w:rPr>
+          <w:rFonts w:ascii="Consolas" w:eastAsia="Times New Roman" w:hAnsi="Consolas" w:cs="Courier New"/>
+          <w:color w:val="000000"/>
+          <w:sz w:val="20"/>
+          <w:szCs w:val="20"/>
+        </w:rPr>
+        <w:t>}</w:t>
+      </w:r>
+    </w:p>
+    <w:p/>
+    <w:p>
+      <w:pPr>
+        <w:pStyle w:val="Heading1"/>
+      </w:pPr>
+      <w:r>
+        <w:t>Signing in using Facebook (or some other auth-provider)</w:t>
+      </w:r>
+    </w:p>
+    <w:p>
+      <w:proofErr w:type="gramStart"/>
+      <w:r>
+        <w:t>So</w:t>
+      </w:r>
+      <w:proofErr w:type="gramEnd"/>
+      <w:r>
+        <w:t xml:space="preserve"> before you begin, signing in requires a series of re-directs which in turn means that you can’t really do </w:t>
+      </w:r>
+      <w:proofErr w:type="spellStart"/>
+      <w:r>
+        <w:t>oauth</w:t>
+      </w:r>
+      <w:proofErr w:type="spellEnd"/>
+      <w:r>
+        <w:t xml:space="preserve"> unless you have some kind of server-side form that you can redirect back to.</w:t>
+      </w:r>
+    </w:p>
+    <w:p>
+      <w:r>
+        <w:t>The dialog will probably look like this:</w:t>
+      </w:r>
+    </w:p>
+    <w:p>
+      <w:pPr>
+        <w:pStyle w:val="ListParagraph"/>
+        <w:numPr>
+          <w:ilvl w:val="0"/>
+          <w:numId w:val="6"/>
+        </w:numPr>
+      </w:pPr>
+      <w:r>
+        <w:t xml:space="preserve">User starts in the SPA and either tries to do something that requires authentication.  This could be anything from clicking into a protected area of the app or merely trying to load the app.  </w:t>
+      </w:r>
+    </w:p>
+    <w:p>
+      <w:pPr>
+        <w:pStyle w:val="ListParagraph"/>
+        <w:numPr>
+          <w:ilvl w:val="1"/>
+          <w:numId w:val="6"/>
+        </w:numPr>
+      </w:pPr>
+      <w:r>
+        <w:t xml:space="preserve">At this point, the SPA should probably dump any info from the user to window local storage </w:t>
+      </w:r>
+    </w:p>
+    <w:p>
+      <w:pPr>
+        <w:pStyle w:val="ListParagraph"/>
+        <w:numPr>
+          <w:ilvl w:val="1"/>
+          <w:numId w:val="6"/>
+        </w:numPr>
+      </w:pPr>
+      <w:r>
+        <w:t>then send the browser to your app’s sign-in form.</w:t>
+      </w:r>
+    </w:p>
+    <w:p>
+      <w:pPr>
+        <w:pStyle w:val="ListParagraph"/>
+        <w:numPr>
+          <w:ilvl w:val="0"/>
+          <w:numId w:val="6"/>
+        </w:numPr>
+      </w:pPr>
+      <w:r>
+        <w:t>The sign-in form should probably be a basic server-side controller that issues a 3xx re-direct to the auth-provider’s sign-in page.</w:t>
+      </w:r>
+    </w:p>
+    <w:p>
+      <w:pPr>
+        <w:pStyle w:val="ListParagraph"/>
+        <w:numPr>
+          <w:ilvl w:val="1"/>
+          <w:numId w:val="6"/>
+        </w:numPr>
+      </w:pPr>
+      <w:r>
+        <w:t>NOTE: ASP can do all this for you.  You really don’t need to do ANYTHING.</w:t>
+      </w:r>
+    </w:p>
+    <w:p>
+      <w:pPr>
+        <w:pStyle w:val="ListParagraph"/>
+        <w:numPr>
+          <w:ilvl w:val="0"/>
+          <w:numId w:val="6"/>
+        </w:numPr>
+      </w:pPr>
+      <w:r>
+        <w:t>The user signs in using FB (or whatever)</w:t>
+      </w:r>
+    </w:p>
+    <w:p>
+      <w:pPr>
+        <w:pStyle w:val="ListParagraph"/>
+        <w:numPr>
+          <w:ilvl w:val="0"/>
+          <w:numId w:val="6"/>
+        </w:numPr>
+      </w:pPr>
+      <w:r>
+        <w:t>If successful, FB redirects back to your sign-in page.</w:t>
+      </w:r>
+    </w:p>
+    <w:p>
+      <w:pPr>
+        <w:pStyle w:val="ListParagraph"/>
+        <w:numPr>
+          <w:ilvl w:val="0"/>
+          <w:numId w:val="6"/>
+        </w:numPr>
+      </w:pPr>
+      <w:r>
+        <w:t>Your sign-in controller will then re-direct back to the SPA.</w:t>
+      </w:r>
+    </w:p>
+    <w:p>
+      <w:r>
+        <w:t xml:space="preserve">The really nice thing about all this is that the amount of user information your app </w:t>
+      </w:r>
+      <w:proofErr w:type="gramStart"/>
+      <w:r>
+        <w:t>has to</w:t>
+      </w:r>
+      <w:proofErr w:type="gramEnd"/>
+      <w:r>
+        <w:t xml:space="preserve"> keep is much, much simpler.  </w:t>
+      </w:r>
+    </w:p>
+    <w:p>
+      <w:r>
+        <w:t xml:space="preserve">You’ll probably want to add a </w:t>
+      </w:r>
+      <w:proofErr w:type="spellStart"/>
+      <w:r>
+        <w:t>ClaimsIdentity</w:t>
+      </w:r>
+      <w:proofErr w:type="spellEnd"/>
+      <w:r>
+        <w:t xml:space="preserve"> </w:t>
+      </w:r>
+      <w:r>
+        <w:t xml:space="preserve">for </w:t>
+      </w:r>
+      <w:proofErr w:type="gramStart"/>
+      <w:r>
+        <w:t>your</w:t>
+      </w:r>
+      <w:proofErr w:type="gramEnd"/>
+      <w:r>
+        <w:t xml:space="preserve"> </w:t>
+      </w:r>
+      <w:r>
+        <w:t xml:space="preserve">with claims </w:t>
+      </w:r>
+      <w:r>
+        <w:t xml:space="preserve">that map to roles in your application, to allow users to see </w:t>
+      </w:r>
+    </w:p>
+    <w:p/>
+    <w:p>
+      <w:pPr>
+        <w:pStyle w:val="Heading2"/>
+      </w:pPr>
+      <w:r>
+        <w:lastRenderedPageBreak/>
+        <w:t>Setting up the request pipeline</w:t>
+      </w:r>
+    </w:p>
+    <w:p>
+      <w:r>
+        <w:t xml:space="preserve">Setting things up for social is very similar to setting things up for cookie authentication, since </w:t>
+      </w:r>
+      <w:proofErr w:type="spellStart"/>
+      <w:r>
+        <w:t>Oauth</w:t>
+      </w:r>
+      <w:proofErr w:type="spellEnd"/>
+      <w:r>
+        <w:t xml:space="preserve"> + OpenID both do cookies.</w:t>
+      </w:r>
+    </w:p>
+    <w:p>
+      <w:r>
+        <w:t xml:space="preserve">So, in </w:t>
+      </w:r>
+      <w:proofErr w:type="spellStart"/>
+      <w:r>
+        <w:t>Startup.cs</w:t>
+      </w:r>
+      <w:proofErr w:type="spellEnd"/>
+      <w:r>
+        <w:t xml:space="preserve"> </w:t>
+      </w:r>
+      <w:proofErr w:type="spellStart"/>
+      <w:proofErr w:type="gramStart"/>
+      <w:r>
+        <w:t>ConfigureServices</w:t>
+      </w:r>
+      <w:proofErr w:type="spellEnd"/>
+      <w:r>
+        <w:t>(</w:t>
+      </w:r>
+      <w:proofErr w:type="gramEnd"/>
+      <w:r>
+        <w:t>)</w:t>
+      </w:r>
+      <w:r>
+        <w:t xml:space="preserve"> you’ll want to do this (Note, the lines that were cut off say </w:t>
+      </w:r>
+      <w:proofErr w:type="spellStart"/>
+      <w:r>
+        <w:rPr>
+          <w:rFonts w:ascii="Consolas" w:hAnsi="Consolas"/>
+        </w:rPr>
+        <w:t>CookieAuthenticationdefauls.AuthenticationScheme</w:t>
+      </w:r>
+      <w:proofErr w:type="spellEnd"/>
+      <w:r>
+        <w:t>.</w:t>
+      </w:r>
+    </w:p>
+    <w:p>
+      <w:pPr>
+        <w:ind w:left="720"/>
+      </w:pPr>
+      <w:r>
+        <w:drawing>
+          <wp:inline distT="0" distB="0" distL="0" distR="0" wp14:anchorId="1FC7573C" wp14:editId="3DDAEA4B">
+            <wp:extent cx="6329727" cy="2736565"/>
+            <wp:effectExtent l="0" t="0" r="0" b="6985"/>
+            <wp:docPr id="7" name="Picture 7"/>
+            <wp:cNvGraphicFramePr>
+              <a:graphicFrameLocks xmlns:a="http://schemas.openxmlformats.org/drawingml/2006/main" noChangeAspect="1"/>
+            </wp:cNvGraphicFramePr>
+            <a:graphic xmlns:a="http://schemas.openxmlformats.org/drawingml/2006/main">
+              <a:graphicData uri="http://schemas.openxmlformats.org/drawingml/2006/picture">
+                <pic:pic xmlns:pic="http://schemas.openxmlformats.org/drawingml/2006/picture">
+                  <pic:nvPicPr>
+                    <pic:cNvPr id="1" name=""/>
+                    <pic:cNvPicPr/>
+                  </pic:nvPicPr>
+                  <pic:blipFill>
+                    <a:blip r:embed="rId13"/>
+                    <a:stretch>
+                      <a:fillRect/>
+                    </a:stretch>
+                  </pic:blipFill>
+                  <pic:spPr>
+                    <a:xfrm>
+                      <a:off x="0" y="0"/>
+                      <a:ext cx="6382306" cy="2759297"/>
+                    </a:xfrm>
+                    <a:prstGeom prst="rect">
+                      <a:avLst/>
+                    </a:prstGeom>
+                  </pic:spPr>
+                </pic:pic>
+              </a:graphicData>
+            </a:graphic>
+          </wp:inline>
+        </w:drawing>
+      </w:r>
+    </w:p>
+    <w:p>
+      <w:r>
+        <w:t xml:space="preserve">NOTE: We’ve gone to FB’s developer portal and set up an “application” with an </w:t>
+      </w:r>
+      <w:proofErr w:type="spellStart"/>
+      <w:r>
+        <w:t>appId</w:t>
+      </w:r>
+      <w:proofErr w:type="spellEnd"/>
+      <w:r>
+        <w:t xml:space="preserve"> and client secret.</w:t>
+      </w:r>
+    </w:p>
+    <w:p>
+      <w:r>
+        <w:t xml:space="preserve">And in your </w:t>
+      </w:r>
+      <w:proofErr w:type="gramStart"/>
+      <w:r>
+        <w:t>Configure(</w:t>
+      </w:r>
+      <w:proofErr w:type="gramEnd"/>
+      <w:r>
+        <w:t>) method, you’ll want to have these calls:</w:t>
+      </w:r>
+    </w:p>
+    <w:p>
+      <w:pPr>
+        <w:ind w:left="720"/>
+      </w:pPr>
+      <w:r>
+        <w:drawing>
+          <wp:inline distT="0" distB="0" distL="0" distR="0" wp14:anchorId="463F40B1" wp14:editId="42E39648">
+            <wp:extent cx="5181758" cy="1066800"/>
+            <wp:effectExtent l="0" t="0" r="0" b="0"/>
+            <wp:docPr id="8" name="Picture 8"/>
+            <wp:cNvGraphicFramePr>
+              <a:graphicFrameLocks xmlns:a="http://schemas.openxmlformats.org/drawingml/2006/main" noChangeAspect="1"/>
+            </wp:cNvGraphicFramePr>
+            <a:graphic xmlns:a="http://schemas.openxmlformats.org/drawingml/2006/main">
+              <a:graphicData uri="http://schemas.openxmlformats.org/drawingml/2006/picture">
+                <pic:pic xmlns:pic="http://schemas.openxmlformats.org/drawingml/2006/picture">
+                  <pic:nvPicPr>
+                    <pic:cNvPr id="1" name=""/>
+                    <pic:cNvPicPr/>
+                  </pic:nvPicPr>
+                  <pic:blipFill>
+                    <a:blip r:embed="rId14"/>
+                    <a:stretch>
+                      <a:fillRect/>
+                    </a:stretch>
+                  </pic:blipFill>
+                  <pic:spPr>
+                    <a:xfrm>
+                      <a:off x="0" y="0"/>
+                      <a:ext cx="5237237" cy="1078222"/>
+                    </a:xfrm>
+                    <a:prstGeom prst="rect">
+                      <a:avLst/>
+                    </a:prstGeom>
+                  </pic:spPr>
+                </pic:pic>
+              </a:graphicData>
+            </a:graphic>
+          </wp:inline>
+        </w:drawing>
+      </w:r>
+    </w:p>
+    <w:p/>
+    <w:p>
+      <w:pPr>
+        <w:pStyle w:val="Heading2"/>
+      </w:pPr>
+      <w:r>
+        <w:t>Making a sign-in page</w:t>
+      </w:r>
+    </w:p>
+    <w:p>
+      <w:r>
+        <w:t xml:space="preserve">You can’t fake this stuff using a </w:t>
+      </w:r>
+      <w:proofErr w:type="spellStart"/>
+      <w:r>
+        <w:t>WebAPI</w:t>
+      </w:r>
+      <w:proofErr w:type="spellEnd"/>
+      <w:r>
+        <w:t xml:space="preserve"> controller.  You </w:t>
+      </w:r>
+      <w:proofErr w:type="gramStart"/>
+      <w:r>
+        <w:t>have to</w:t>
+      </w:r>
+      <w:proofErr w:type="gramEnd"/>
+      <w:r>
+        <w:t xml:space="preserve"> make a page, but it doesn’t have to be </w:t>
+      </w:r>
+      <w:r>
+        <w:t xml:space="preserve">full-blown </w:t>
+      </w:r>
+      <w:r>
+        <w:t>page</w:t>
+      </w:r>
+      <w:r>
+        <w:t xml:space="preserve"> with styling and all that</w:t>
+      </w:r>
+      <w:r>
+        <w:t>.</w:t>
+      </w:r>
+      <w:r>
+        <w:t xml:space="preserve">  It’s just an MVC controller that has some endpoints that the SPA can hit.</w:t>
+      </w:r>
+    </w:p>
+    <w:p>
+      <w:r>
+        <w:t>So first off let’s create a new empty controller:</w:t>
+      </w:r>
+    </w:p>
+    <w:p>
+      <w:pPr>
+        <w:ind w:left="720"/>
+      </w:pPr>
+      <w:r>
+        <w:lastRenderedPageBreak/>
+        <w:drawing>
+          <wp:inline distT="0" distB="0" distL="0" distR="0" wp14:anchorId="4CB3C811" wp14:editId="48B59546">
+            <wp:extent cx="4076700" cy="1419441"/>
+            <wp:effectExtent l="0" t="0" r="0" b="9525"/>
+            <wp:docPr id="10" name="Picture 10"/>
+            <wp:cNvGraphicFramePr>
+              <a:graphicFrameLocks xmlns:a="http://schemas.openxmlformats.org/drawingml/2006/main" noChangeAspect="1"/>
+            </wp:cNvGraphicFramePr>
+            <a:graphic xmlns:a="http://schemas.openxmlformats.org/drawingml/2006/main">
+              <a:graphicData uri="http://schemas.openxmlformats.org/drawingml/2006/picture">
+                <pic:pic xmlns:pic="http://schemas.openxmlformats.org/drawingml/2006/picture">
+                  <pic:nvPicPr>
+                    <pic:cNvPr id="1" name=""/>
+                    <pic:cNvPicPr/>
+                  </pic:nvPicPr>
+                  <pic:blipFill>
+                    <a:blip r:embed="rId15"/>
+                    <a:stretch>
+                      <a:fillRect/>
+                    </a:stretch>
+                  </pic:blipFill>
+                  <pic:spPr>
+                    <a:xfrm>
+                      <a:off x="0" y="0"/>
+                      <a:ext cx="4125472" cy="1436423"/>
+                    </a:xfrm>
+                    <a:prstGeom prst="rect">
+                      <a:avLst/>
+                    </a:prstGeom>
+                  </pic:spPr>
+                </pic:pic>
+              </a:graphicData>
+            </a:graphic>
+          </wp:inline>
+        </w:drawing>
+      </w:r>
+    </w:p>
+    <w:p>
+      <w:r>
+        <w:t xml:space="preserve">Then we’ll select </w:t>
+      </w:r>
+      <w:r>
+        <w:rPr>
+          <w:color w:val="00B0F0"/>
+        </w:rPr>
+        <w:t>MVC Controller – Empty</w:t>
+      </w:r>
+      <w:r>
+        <w:t>:</w:t>
+      </w:r>
+    </w:p>
+    <w:p>
+      <w:pPr>
+        <w:ind w:left="720"/>
+      </w:pPr>
+      <w:r>
+        <w:drawing>
+          <wp:inline distT="0" distB="0" distL="0" distR="0" wp14:anchorId="14A035AD" wp14:editId="4015DD22">
+            <wp:extent cx="5943600" cy="843915"/>
+            <wp:effectExtent l="0" t="0" r="0" b="0"/>
+            <wp:docPr id="11" name="Picture 11"/>
+            <wp:cNvGraphicFramePr>
+              <a:graphicFrameLocks xmlns:a="http://schemas.openxmlformats.org/drawingml/2006/main" noChangeAspect="1"/>
+            </wp:cNvGraphicFramePr>
+            <a:graphic xmlns:a="http://schemas.openxmlformats.org/drawingml/2006/main">
+              <a:graphicData uri="http://schemas.openxmlformats.org/drawingml/2006/picture">
+                <pic:pic xmlns:pic="http://schemas.openxmlformats.org/drawingml/2006/picture">
+                  <pic:nvPicPr>
+                    <pic:cNvPr id="1" name=""/>
+                    <pic:cNvPicPr/>
+                  </pic:nvPicPr>
+                  <pic:blipFill>
+                    <a:blip r:embed="rId16"/>
+                    <a:stretch>
+                      <a:fillRect/>
+                    </a:stretch>
+                  </pic:blipFill>
+                  <pic:spPr>
+                    <a:xfrm>
+                      <a:off x="0" y="0"/>
+                      <a:ext cx="5943600" cy="843915"/>
+                    </a:xfrm>
+                    <a:prstGeom prst="rect">
+                      <a:avLst/>
+                    </a:prstGeom>
+                  </pic:spPr>
+                </pic:pic>
+              </a:graphicData>
+            </a:graphic>
+          </wp:inline>
+        </w:drawing>
+      </w:r>
+    </w:p>
+    <w:p>
+      <w:r>
+        <w:t>Now let’s give it a name, and click the Add button:</w:t>
+      </w:r>
+    </w:p>
+    <w:p>
+      <w:pPr>
+        <w:ind w:left="720"/>
+      </w:pPr>
+      <w:r>
+        <w:drawing>
+          <wp:inline distT="0" distB="0" distL="0" distR="0" wp14:anchorId="10C250E7" wp14:editId="640C1B4E">
+            <wp:extent cx="4476750" cy="1066576"/>
+            <wp:effectExtent l="0" t="0" r="0" b="635"/>
+            <wp:docPr id="12" name="Picture 12"/>
+            <wp:cNvGraphicFramePr>
+              <a:graphicFrameLocks xmlns:a="http://schemas.openxmlformats.org/drawingml/2006/main" noChangeAspect="1"/>
+            </wp:cNvGraphicFramePr>
+            <a:graphic xmlns:a="http://schemas.openxmlformats.org/drawingml/2006/main">
+              <a:graphicData uri="http://schemas.openxmlformats.org/drawingml/2006/picture">
+                <pic:pic xmlns:pic="http://schemas.openxmlformats.org/drawingml/2006/picture">
+                  <pic:nvPicPr>
+                    <pic:cNvPr id="1" name=""/>
+                    <pic:cNvPicPr/>
+                  </pic:nvPicPr>
+                  <pic:blipFill>
+                    <a:blip r:embed="rId17"/>
+                    <a:stretch>
+                      <a:fillRect/>
+                    </a:stretch>
+                  </pic:blipFill>
+                  <pic:spPr>
+                    <a:xfrm>
+                      <a:off x="0" y="0"/>
+                      <a:ext cx="4507369" cy="1073871"/>
+                    </a:xfrm>
+                    <a:prstGeom prst="rect">
+                      <a:avLst/>
+                    </a:prstGeom>
+                  </pic:spPr>
+                </pic:pic>
+              </a:graphicData>
+            </a:graphic>
+          </wp:inline>
+        </w:drawing>
+      </w:r>
+    </w:p>
+    <w:p>
+      <w:r>
+        <w:t>And this is what we want:</w:t>
+      </w:r>
+    </w:p>
+    <w:p>
+      <w:pPr>
+        <w:ind w:left="720"/>
+      </w:pPr>
+      <w:r>
+        <w:drawing>
+          <wp:inline distT="0" distB="0" distL="0" distR="0" wp14:anchorId="6EB23581" wp14:editId="1E2C12EC">
+            <wp:extent cx="4648200" cy="1567278"/>
+            <wp:effectExtent l="0" t="0" r="0" b="0"/>
+            <wp:docPr id="13" name="Picture 13"/>
+            <wp:cNvGraphicFramePr>
+              <a:graphicFrameLocks xmlns:a="http://schemas.openxmlformats.org/drawingml/2006/main" noChangeAspect="1"/>
+            </wp:cNvGraphicFramePr>
+            <a:graphic xmlns:a="http://schemas.openxmlformats.org/drawingml/2006/main">
+              <a:graphicData uri="http://schemas.openxmlformats.org/drawingml/2006/picture">
+                <pic:pic xmlns:pic="http://schemas.openxmlformats.org/drawingml/2006/picture">
+                  <pic:nvPicPr>
+                    <pic:cNvPr id="1" name=""/>
+                    <pic:cNvPicPr/>
+                  </pic:nvPicPr>
+                  <pic:blipFill>
+                    <a:blip r:embed="rId18"/>
+                    <a:stretch>
+                      <a:fillRect/>
+                    </a:stretch>
+                  </pic:blipFill>
+                  <pic:spPr>
+                    <a:xfrm>
+                      <a:off x="0" y="0"/>
+                      <a:ext cx="4677121" cy="1577030"/>
+                    </a:xfrm>
+                    <a:prstGeom prst="rect">
+                      <a:avLst/>
+                    </a:prstGeom>
+                  </pic:spPr>
+                </pic:pic>
+              </a:graphicData>
+            </a:graphic>
+          </wp:inline>
+        </w:drawing>
+      </w:r>
+    </w:p>
+    <w:p>
+      <w:r>
+        <w:t xml:space="preserve">And that is literally it.  ASP will know what to do.  The </w:t>
+      </w:r>
+      <w:proofErr w:type="gramStart"/>
+      <w:r>
+        <w:t>Challenge(</w:t>
+      </w:r>
+      <w:proofErr w:type="gramEnd"/>
+      <w:r>
+        <w:t>) method doe</w:t>
+      </w:r>
+      <w:r>
+        <w:t>s</w:t>
+      </w:r>
+      <w:r>
+        <w:t xml:space="preserve"> it all.</w:t>
+      </w:r>
+    </w:p>
+    <w:p>
+      <w:r>
+        <w:t>So, how does the sign-in process work?</w:t>
+      </w:r>
+    </w:p>
+    <w:p>
+      <w:pPr>
+        <w:pStyle w:val="ListParagraph"/>
+        <w:numPr>
+          <w:ilvl w:val="0"/>
+          <w:numId w:val="7"/>
+        </w:numPr>
+      </w:pPr>
+      <w:r>
+        <w:t xml:space="preserve">You have a sign-in button on your page, which points to this controller that you just made.  </w:t>
+      </w:r>
+    </w:p>
+    <w:p>
+      <w:pPr>
+        <w:pStyle w:val="ListParagraph"/>
+        <w:numPr>
+          <w:ilvl w:val="0"/>
+          <w:numId w:val="7"/>
+        </w:numPr>
+      </w:pPr>
+      <w:r>
+        <w:t xml:space="preserve">Clicking it takes the browser to the sign-in controller, which hands control over to ASP’s sign-in process via the call to the </w:t>
+      </w:r>
+      <w:proofErr w:type="gramStart"/>
+      <w:r>
+        <w:t>Challenge(</w:t>
+      </w:r>
+      <w:proofErr w:type="gramEnd"/>
+      <w:r>
+        <w:t>) method.</w:t>
+      </w:r>
+    </w:p>
+    <w:p>
+      <w:pPr>
+        <w:pStyle w:val="ListParagraph"/>
+        <w:numPr>
+          <w:ilvl w:val="0"/>
+          <w:numId w:val="7"/>
+        </w:numPr>
+      </w:pPr>
+      <w:r>
+        <w:t>ASP re-directs the browser to FB’s sign-in page.</w:t>
+      </w:r>
+    </w:p>
+    <w:p>
+      <w:pPr>
+        <w:pStyle w:val="ListParagraph"/>
+        <w:numPr>
+          <w:ilvl w:val="0"/>
+          <w:numId w:val="7"/>
+        </w:numPr>
+      </w:pPr>
+      <w:r>
+        <w:t>User signs in.</w:t>
+      </w:r>
+    </w:p>
+    <w:p>
+      <w:pPr>
+        <w:pStyle w:val="ListParagraph"/>
+        <w:numPr>
+          <w:ilvl w:val="0"/>
+          <w:numId w:val="7"/>
+        </w:numPr>
+      </w:pPr>
+      <w:r>
+        <w:t>If successful, FB re-directs back to our controller</w:t>
+      </w:r>
+    </w:p>
+    <w:p>
+      <w:pPr>
+        <w:pStyle w:val="ListParagraph"/>
+        <w:numPr>
+          <w:ilvl w:val="0"/>
+          <w:numId w:val="7"/>
+        </w:numPr>
+      </w:pPr>
+      <w:r>
+        <w:lastRenderedPageBreak/>
+        <w:t xml:space="preserve">Our controller re-directs to the URI that we passed in to the </w:t>
+      </w:r>
+      <w:proofErr w:type="gramStart"/>
+      <w:r>
+        <w:t>Challenge(</w:t>
+      </w:r>
+      <w:proofErr w:type="gramEnd"/>
+      <w:r>
+        <w:t xml:space="preserve">) method (see above).  This can point back to our SPA if we need it to.  If our SPA uses application </w:t>
+      </w:r>
+      <w:proofErr w:type="gramStart"/>
+      <w:r>
+        <w:t>routing</w:t>
+      </w:r>
+      <w:proofErr w:type="gramEnd"/>
+      <w:r>
+        <w:t xml:space="preserve"> we can even have that route passed in on the query string or some-such.</w:t>
+      </w:r>
+    </w:p>
+    <w:p>
+      <w:pPr>
+        <w:pStyle w:val="Heading2"/>
+      </w:pPr>
+      <w:r>
+        <w:t>Signing out</w:t>
+      </w:r>
+    </w:p>
+    <w:p>
+      <w:r>
+        <w:t>Signing out is just as easy</w:t>
+      </w:r>
+      <w:r>
+        <w:t xml:space="preserve">, and it’s literally the same thing </w:t>
+      </w:r>
+      <w:r>
+        <w:t>that we did with cookie authentication.</w:t>
+      </w:r>
+    </w:p>
+    <w:p>
+      <w:pPr>
+        <w:ind w:left="720"/>
+      </w:pPr>
+      <w:r>
+        <w:drawing>
+          <wp:inline distT="0" distB="0" distL="0" distR="0" wp14:anchorId="00AD017D" wp14:editId="081EC79F">
+            <wp:extent cx="4220164" cy="857370"/>
+            <wp:effectExtent l="0" t="0" r="0" b="0"/>
+            <wp:docPr id="14" name="Picture 14"/>
+            <wp:cNvGraphicFramePr>
+              <a:graphicFrameLocks xmlns:a="http://schemas.openxmlformats.org/drawingml/2006/main" noChangeAspect="1"/>
+            </wp:cNvGraphicFramePr>
+            <a:graphic xmlns:a="http://schemas.openxmlformats.org/drawingml/2006/main">
+              <a:graphicData uri="http://schemas.openxmlformats.org/drawingml/2006/picture">
+                <pic:pic xmlns:pic="http://schemas.openxmlformats.org/drawingml/2006/picture">
+                  <pic:nvPicPr>
+                    <pic:cNvPr id="1" name=""/>
+                    <pic:cNvPicPr/>
+                  </pic:nvPicPr>
+                  <pic:blipFill>
+                    <a:blip r:embed="rId19"/>
+                    <a:stretch>
+                      <a:fillRect/>
+                    </a:stretch>
+                  </pic:blipFill>
+                  <pic:spPr>
+                    <a:xfrm>
+                      <a:off x="0" y="0"/>
+                      <a:ext cx="4220164" cy="857370"/>
+                    </a:xfrm>
+                    <a:prstGeom prst="rect">
+                      <a:avLst/>
+                    </a:prstGeom>
+                  </pic:spPr>
+                </pic:pic>
+              </a:graphicData>
+            </a:graphic>
+          </wp:inline>
+        </w:drawing>
+      </w:r>
+    </w:p>
+    <w:p>
+      <w:bookmarkStart w:id="0" w:name="_GoBack"/>
+      <w:bookmarkEnd w:id="0"/>
+    </w:p>
+    <w:p/>
+    <w:p/>
+    <w:p/>
     <w:p/>
     <w:p/>
     <w:sectPr>
@@ -6570,6 +9001,205 @@
     </w:lvl>
   </w:abstractNum>
   <w:abstractNum w:abstractNumId="1" w15:restartNumberingAfterBreak="0">
+    <w:nsid w:val="22A246D6"/>
+    <w:multiLevelType w:val="hybridMultilevel"/>
+    <w:tmpl w:val="77D0D160"/>
+    <w:lvl w:ilvl="0" w:tplc="04090001">
+      <w:start w:val="1"/>
+      <w:numFmt w:val="bullet"/>
+      <w:lvlText w:val=""/>
+      <w:lvlJc w:val="left"/>
+      <w:pPr>
+        <w:ind w:left="720" w:hanging="360"/>
+      </w:pPr>
+      <w:rPr>
+        <w:rFonts w:ascii="Symbol" w:hAnsi="Symbol" w:hint="default"/>
+      </w:rPr>
+    </w:lvl>
+    <w:lvl w:ilvl="1" w:tplc="04090003" w:tentative="1">
+      <w:start w:val="1"/>
+      <w:numFmt w:val="bullet"/>
+      <w:lvlText w:val="o"/>
+      <w:lvlJc w:val="left"/>
+      <w:pPr>
+        <w:ind w:left="1440" w:hanging="360"/>
+      </w:pPr>
+      <w:rPr>
+        <w:rFonts w:ascii="Courier New" w:hAnsi="Courier New" w:cs="Courier New" w:hint="default"/>
+      </w:rPr>
+    </w:lvl>
+    <w:lvl w:ilvl="2" w:tplc="04090005" w:tentative="1">
+      <w:start w:val="1"/>
+      <w:numFmt w:val="bullet"/>
+      <w:lvlText w:val=""/>
+      <w:lvlJc w:val="left"/>
+      <w:pPr>
+        <w:ind w:left="2160" w:hanging="360"/>
+      </w:pPr>
+      <w:rPr>
+        <w:rFonts w:ascii="Wingdings" w:hAnsi="Wingdings" w:hint="default"/>
+      </w:rPr>
+    </w:lvl>
+    <w:lvl w:ilvl="3" w:tplc="04090001" w:tentative="1">
+      <w:start w:val="1"/>
+      <w:numFmt w:val="bullet"/>
+      <w:lvlText w:val=""/>
+      <w:lvlJc w:val="left"/>
+      <w:pPr>
+        <w:ind w:left="2880" w:hanging="360"/>
+      </w:pPr>
+      <w:rPr>
+        <w:rFonts w:ascii="Symbol" w:hAnsi="Symbol" w:hint="default"/>
+      </w:rPr>
+    </w:lvl>
+    <w:lvl w:ilvl="4" w:tplc="04090003" w:tentative="1">
+      <w:start w:val="1"/>
+      <w:numFmt w:val="bullet"/>
+      <w:lvlText w:val="o"/>
+      <w:lvlJc w:val="left"/>
+      <w:pPr>
+        <w:ind w:left="3600" w:hanging="360"/>
+      </w:pPr>
+      <w:rPr>
+        <w:rFonts w:ascii="Courier New" w:hAnsi="Courier New" w:cs="Courier New" w:hint="default"/>
+      </w:rPr>
+    </w:lvl>
+    <w:lvl w:ilvl="5" w:tplc="04090005" w:tentative="1">
+      <w:start w:val="1"/>
+      <w:numFmt w:val="bullet"/>
+      <w:lvlText w:val=""/>
+      <w:lvlJc w:val="left"/>
+      <w:pPr>
+        <w:ind w:left="4320" w:hanging="360"/>
+      </w:pPr>
+      <w:rPr>
+        <w:rFonts w:ascii="Wingdings" w:hAnsi="Wingdings" w:hint="default"/>
+      </w:rPr>
+    </w:lvl>
+    <w:lvl w:ilvl="6" w:tplc="04090001" w:tentative="1">
+      <w:start w:val="1"/>
+      <w:numFmt w:val="bullet"/>
+      <w:lvlText w:val=""/>
+      <w:lvlJc w:val="left"/>
+      <w:pPr>
+        <w:ind w:left="5040" w:hanging="360"/>
+      </w:pPr>
+      <w:rPr>
+        <w:rFonts w:ascii="Symbol" w:hAnsi="Symbol" w:hint="default"/>
+      </w:rPr>
+    </w:lvl>
+    <w:lvl w:ilvl="7" w:tplc="04090003" w:tentative="1">
+      <w:start w:val="1"/>
+      <w:numFmt w:val="bullet"/>
+      <w:lvlText w:val="o"/>
+      <w:lvlJc w:val="left"/>
+      <w:pPr>
+        <w:ind w:left="5760" w:hanging="360"/>
+      </w:pPr>
+      <w:rPr>
+        <w:rFonts w:ascii="Courier New" w:hAnsi="Courier New" w:cs="Courier New" w:hint="default"/>
+      </w:rPr>
+    </w:lvl>
+    <w:lvl w:ilvl="8" w:tplc="04090005" w:tentative="1">
+      <w:start w:val="1"/>
+      <w:numFmt w:val="bullet"/>
+      <w:lvlText w:val=""/>
+      <w:lvlJc w:val="left"/>
+      <w:pPr>
+        <w:ind w:left="6480" w:hanging="360"/>
+      </w:pPr>
+      <w:rPr>
+        <w:rFonts w:ascii="Wingdings" w:hAnsi="Wingdings" w:hint="default"/>
+      </w:rPr>
+    </w:lvl>
+  </w:abstractNum>
+  <w:abstractNum w:abstractNumId="2" w15:restartNumberingAfterBreak="0">
+    <w:nsid w:val="23DF54DA"/>
+    <w:multiLevelType w:val="hybridMultilevel"/>
+    <w:tmpl w:val="FDCC0256"/>
+    <w:lvl w:ilvl="0" w:tplc="0409000F">
+      <w:start w:val="1"/>
+      <w:numFmt w:val="decimal"/>
+      <w:lvlText w:val="%1."/>
+      <w:lvlJc w:val="left"/>
+      <w:pPr>
+        <w:ind w:left="720" w:hanging="360"/>
+      </w:pPr>
+    </w:lvl>
+    <w:lvl w:ilvl="1" w:tplc="04090019">
+      <w:start w:val="1"/>
+      <w:numFmt w:val="lowerLetter"/>
+      <w:lvlText w:val="%2."/>
+      <w:lvlJc w:val="left"/>
+      <w:pPr>
+        <w:ind w:left="1440" w:hanging="360"/>
+      </w:pPr>
+    </w:lvl>
+    <w:lvl w:ilvl="2" w:tplc="0409001B" w:tentative="1">
+      <w:start w:val="1"/>
+      <w:numFmt w:val="lowerRoman"/>
+      <w:lvlText w:val="%3."/>
+      <w:lvlJc w:val="right"/>
+      <w:pPr>
+        <w:ind w:left="2160" w:hanging="180"/>
+      </w:pPr>
+    </w:lvl>
+    <w:lvl w:ilvl="3" w:tplc="0409000F" w:tentative="1">
+      <w:start w:val="1"/>
+      <w:numFmt w:val="decimal"/>
+      <w:lvlText w:val="%4."/>
+      <w:lvlJc w:val="left"/>
+      <w:pPr>
+        <w:ind w:left="2880" w:hanging="360"/>
+      </w:pPr>
+    </w:lvl>
+    <w:lvl w:ilvl="4" w:tplc="04090019" w:tentative="1">
+      <w:start w:val="1"/>
+      <w:numFmt w:val="lowerLetter"/>
+      <w:lvlText w:val="%5."/>
+      <w:lvlJc w:val="left"/>
+      <w:pPr>
+        <w:ind w:left="3600" w:hanging="360"/>
+      </w:pPr>
+    </w:lvl>
+    <w:lvl w:ilvl="5" w:tplc="0409001B" w:tentative="1">
+      <w:start w:val="1"/>
+      <w:numFmt w:val="lowerRoman"/>
+      <w:lvlText w:val="%6."/>
+      <w:lvlJc w:val="right"/>
+      <w:pPr>
+        <w:ind w:left="4320" w:hanging="180"/>
+      </w:pPr>
+    </w:lvl>
+    <w:lvl w:ilvl="6" w:tplc="0409000F" w:tentative="1">
+      <w:start w:val="1"/>
+      <w:numFmt w:val="decimal"/>
+      <w:lvlText w:val="%7."/>
+      <w:lvlJc w:val="left"/>
+      <w:pPr>
+        <w:ind w:left="5040" w:hanging="360"/>
+      </w:pPr>
+    </w:lvl>
+    <w:lvl w:ilvl="7" w:tplc="04090019" w:tentative="1">
+      <w:start w:val="1"/>
+      <w:numFmt w:val="lowerLetter"/>
+      <w:lvlText w:val="%8."/>
+      <w:lvlJc w:val="left"/>
+      <w:pPr>
+        <w:ind w:left="5760" w:hanging="360"/>
+      </w:pPr>
+    </w:lvl>
+    <w:lvl w:ilvl="8" w:tplc="0409001B" w:tentative="1">
+      <w:start w:val="1"/>
+      <w:numFmt w:val="lowerRoman"/>
+      <w:lvlText w:val="%9."/>
+      <w:lvlJc w:val="right"/>
+      <w:pPr>
+        <w:ind w:left="6480" w:hanging="180"/>
+      </w:pPr>
+    </w:lvl>
+  </w:abstractNum>
+  <w:abstractNum w:abstractNumId="3" w15:restartNumberingAfterBreak="0">
     <w:nsid w:val="3E53341A"/>
     <w:multiLevelType w:val="hybridMultilevel"/>
     <w:tmpl w:val="22B0FDAE"/>
@@ -6655,7 +9285,93 @@
       </w:pPr>
     </w:lvl>
   </w:abstractNum>
-  <w:abstractNum w:abstractNumId="2" w15:restartNumberingAfterBreak="0">
+  <w:abstractNum w:abstractNumId="4" w15:restartNumberingAfterBreak="0">
+    <w:nsid w:val="66B62FAE"/>
+    <w:multiLevelType w:val="hybridMultilevel"/>
+    <w:tmpl w:val="D41A5FFC"/>
+    <w:lvl w:ilvl="0" w:tplc="0409000F">
+      <w:start w:val="1"/>
+      <w:numFmt w:val="decimal"/>
+      <w:lvlText w:val="%1."/>
+      <w:lvlJc w:val="left"/>
+      <w:pPr>
+        <w:ind w:left="720" w:hanging="360"/>
+      </w:pPr>
+    </w:lvl>
+    <w:lvl w:ilvl="1" w:tplc="04090019" w:tentative="1">
+      <w:start w:val="1"/>
+      <w:numFmt w:val="lowerLetter"/>
+      <w:lvlText w:val="%2."/>
+      <w:lvlJc w:val="left"/>
+      <w:pPr>
+        <w:ind w:left="1440" w:hanging="360"/>
+      </w:pPr>
+    </w:lvl>
+    <w:lvl w:ilvl="2" w:tplc="0409001B" w:tentative="1">
+      <w:start w:val="1"/>
+      <w:numFmt w:val="lowerRoman"/>
+      <w:lvlText w:val="%3."/>
+      <w:lvlJc w:val="right"/>
+      <w:pPr>
+        <w:ind w:left="2160" w:hanging="180"/>
+      </w:pPr>
+    </w:lvl>
+    <w:lvl w:ilvl="3" w:tplc="0409000F" w:tentative="1">
+      <w:start w:val="1"/>
+      <w:numFmt w:val="decimal"/>
+      <w:lvlText w:val="%4."/>
+      <w:lvlJc w:val="left"/>
+      <w:pPr>
+        <w:ind w:left="2880" w:hanging="360"/>
+      </w:pPr>
+    </w:lvl>
+    <w:lvl w:ilvl="4" w:tplc="04090019" w:tentative="1">
+      <w:start w:val="1"/>
+      <w:numFmt w:val="lowerLetter"/>
+      <w:lvlText w:val="%5."/>
+      <w:lvlJc w:val="left"/>
+      <w:pPr>
+        <w:ind w:left="3600" w:hanging="360"/>
+      </w:pPr>
+    </w:lvl>
+    <w:lvl w:ilvl="5" w:tplc="0409001B" w:tentative="1">
+      <w:start w:val="1"/>
+      <w:numFmt w:val="lowerRoman"/>
+      <w:lvlText w:val="%6."/>
+      <w:lvlJc w:val="right"/>
+      <w:pPr>
+        <w:ind w:left="4320" w:hanging="180"/>
+      </w:pPr>
+    </w:lvl>
+    <w:lvl w:ilvl="6" w:tplc="0409000F" w:tentative="1">
+      <w:start w:val="1"/>
+      <w:numFmt w:val="decimal"/>
+      <w:lvlText w:val="%7."/>
+      <w:lvlJc w:val="left"/>
+      <w:pPr>
+        <w:ind w:left="5040" w:hanging="360"/>
+      </w:pPr>
+    </w:lvl>
+    <w:lvl w:ilvl="7" w:tplc="04090019" w:tentative="1">
+      <w:start w:val="1"/>
+      <w:numFmt w:val="lowerLetter"/>
+      <w:lvlText w:val="%8."/>
+      <w:lvlJc w:val="left"/>
+      <w:pPr>
+        <w:ind w:left="5760" w:hanging="360"/>
+      </w:pPr>
+    </w:lvl>
+    <w:lvl w:ilvl="8" w:tplc="0409001B" w:tentative="1">
+      <w:start w:val="1"/>
+      <w:numFmt w:val="lowerRoman"/>
+      <w:lvlText w:val="%9."/>
+      <w:lvlJc w:val="right"/>
+      <w:pPr>
+        <w:ind w:left="6480" w:hanging="180"/>
+      </w:pPr>
+    </w:lvl>
+  </w:abstractNum>
+  <w:abstractNum w:abstractNumId="5" w15:restartNumberingAfterBreak="0">
     <w:nsid w:val="783D1E11"/>
     <w:multiLevelType w:val="hybridMultilevel"/>
     <w:tmpl w:val="550C2C38"/>
@@ -6741,7 +9457,7 @@
       </w:pPr>
     </w:lvl>
   </w:abstractNum>
-  <w:abstractNum w:abstractNumId="3" w15:restartNumberingAfterBreak="0">
+  <w:abstractNum w:abstractNumId="6" w15:restartNumberingAfterBreak="0">
     <w:nsid w:val="7FCB74F4"/>
     <w:multiLevelType w:val="hybridMultilevel"/>
     <w:tmpl w:val="1A6CEFEE"/>
@@ -6828,16 +9544,25 @@
     </w:lvl>
   </w:abstractNum>
   <w:num w:numId="1">
-    <w:abstractNumId w:val="2"/>
+    <w:abstractNumId w:val="5"/>
   </w:num>
   <w:num w:numId="2">
     <w:abstractNumId w:val="0"/>
   </w:num>
   <w:num w:numId="3">
+    <w:abstractNumId w:val="6"/>
+  </w:num>
+  <w:num w:numId="4">
     <w:abstractNumId w:val="3"/>
   </w:num>
-  <w:num w:numId="4">
+  <w:num w:numId="5">
     <w:abstractNumId w:val="1"/>
+  </w:num>
+  <w:num w:numId="6">
+    <w:abstractNumId w:val="2"/>
+  </w:num>
+  <w:num w:numId="7">
+    <w:abstractNumId w:val="4"/>
   </w:num>
 </w:numbering>
 </file>

</xml_diff>